<commit_message>
Update reports lab1 and lab2
</commit_message>
<xml_diff>
--- a/lab1/report lab1 aisd.docx
+++ b/lab1/report lab1 aisd.docx
@@ -1,6 +1,6 @@
 
 <file path=word/document.xml><?xml version="1.0" encoding="utf-8"?>
-<w:document xmlns:wpc="http://schemas.microsoft.com/office/word/2010/wordprocessingCanvas" xmlns:cx="http://schemas.microsoft.com/office/drawing/2014/chartex" xmlns:cx1="http://schemas.microsoft.com/office/drawing/2015/9/8/chartex" xmlns:cx2="http://schemas.microsoft.com/office/drawing/2015/10/21/chartex" xmlns:cx3="http://schemas.microsoft.com/office/drawing/2016/5/9/chartex" xmlns:cx4="http://schemas.microsoft.com/office/drawing/2016/5/10/chartex" xmlns:cx5="http://schemas.microsoft.com/office/drawing/2016/5/11/chartex" xmlns:cx6="http://schemas.microsoft.com/office/drawing/2016/5/12/chartex" xmlns:cx7="http://schemas.microsoft.com/office/drawing/2016/5/13/chartex" xmlns:cx8="http://schemas.microsoft.com/office/drawing/2016/5/14/chartex" xmlns:mc="http://schemas.openxmlformats.org/markup-compatibility/2006" xmlns:aink="http://schemas.microsoft.com/office/drawing/2016/ink" xmlns:am3d="http://schemas.microsoft.com/office/drawing/2017/model3d" xmlns:o="urn:schemas-microsoft-com:office:office" xmlns:r="http://schemas.openxmlformats.org/officeDocument/2006/relationships" xmlns:m="http://schemas.openxmlformats.org/officeDocument/2006/math" xmlns:v="urn:schemas-microsoft-com:vml" xmlns:wp14="http://schemas.microsoft.com/office/word/2010/wordprocessingDrawing" xmlns:wp="http://schemas.openxmlformats.org/drawingml/2006/wordprocessingDrawing" xmlns:w10="urn:schemas-microsoft-com:office:word" xmlns:w="http://schemas.openxmlformats.org/wordprocessingml/2006/main" xmlns:w14="http://schemas.microsoft.com/office/word/2010/wordml" xmlns:w15="http://schemas.microsoft.com/office/word/2012/wordml" xmlns:w16cex="http://schemas.microsoft.com/office/word/2018/wordml/cex" xmlns:w16cid="http://schemas.microsoft.com/office/word/2016/wordml/cid" xmlns:w16="http://schemas.microsoft.com/office/word/2018/wordml" xmlns:w16se="http://schemas.microsoft.com/office/word/2015/wordml/symex" xmlns:wpg="http://schemas.microsoft.com/office/word/2010/wordprocessingGroup" xmlns:wpi="http://schemas.microsoft.com/office/word/2010/wordprocessingInk" xmlns:wne="http://schemas.microsoft.com/office/word/2006/wordml" xmlns:wps="http://schemas.microsoft.com/office/word/2010/wordprocessingShape" mc:Ignorable="w14 w15 w16se w16cid w16 w16cex wp14">
+<w:document xmlns:wpc="http://schemas.microsoft.com/office/word/2010/wordprocessingCanvas" xmlns:mc="http://schemas.openxmlformats.org/markup-compatibility/2006" xmlns:o="urn:schemas-microsoft-com:office:office" xmlns:r="http://schemas.openxmlformats.org/officeDocument/2006/relationships" xmlns:m="http://schemas.openxmlformats.org/officeDocument/2006/math" xmlns:v="urn:schemas-microsoft-com:vml" xmlns:wp14="http://schemas.microsoft.com/office/word/2010/wordprocessingDrawing" xmlns:wp="http://schemas.openxmlformats.org/drawingml/2006/wordprocessingDrawing" xmlns:w10="urn:schemas-microsoft-com:office:word" xmlns:w="http://schemas.openxmlformats.org/wordprocessingml/2006/main" xmlns:w14="http://schemas.microsoft.com/office/word/2010/wordml" xmlns:w15="http://schemas.microsoft.com/office/word/2012/wordml" xmlns:wpg="http://schemas.microsoft.com/office/word/2010/wordprocessingGroup" xmlns:wpi="http://schemas.microsoft.com/office/word/2010/wordprocessingInk" xmlns:wne="http://schemas.microsoft.com/office/word/2006/wordml" xmlns:wps="http://schemas.microsoft.com/office/word/2010/wordprocessingShape" mc:Ignorable="w14 w15 wp14">
   <w:body>
     <w:p>
       <w:pPr>
@@ -957,13 +957,23 @@
           <w:szCs w:val="28"/>
         </w:rPr>
       </w:pPr>
+      <w:proofErr w:type="spellStart"/>
       <w:r>
         <w:rPr>
           <w:color w:val="000000"/>
           <w:sz w:val="28"/>
           <w:szCs w:val="28"/>
         </w:rPr>
-        <w:t>Войцехович О. Ю.</w:t>
+        <w:t>Войцехович</w:t>
+      </w:r>
+      <w:proofErr w:type="spellEnd"/>
+      <w:r>
+        <w:rPr>
+          <w:color w:val="000000"/>
+          <w:sz w:val="28"/>
+          <w:szCs w:val="28"/>
+        </w:rPr>
+        <w:t xml:space="preserve"> О. Ю.</w:t>
       </w:r>
     </w:p>
     <w:p>
@@ -1109,7 +1119,21 @@
         <w:rPr>
           <w:color w:val="000000"/>
         </w:rPr>
-        <w:t>Изучение методов оценки алгоритмов и программ и  определение  временной  и  емкостной  сложности  типовых алгоритмов и программ</w:t>
+        <w:t xml:space="preserve">Изучение методов оценки алгоритмов и программ </w:t>
+      </w:r>
+      <w:proofErr w:type="gramStart"/>
+      <w:r>
+        <w:rPr>
+          <w:color w:val="000000"/>
+        </w:rPr>
+        <w:t>и  определение</w:t>
+      </w:r>
+      <w:proofErr w:type="gramEnd"/>
+      <w:r>
+        <w:rPr>
+          <w:color w:val="000000"/>
+        </w:rPr>
+        <w:t xml:space="preserve">  временной  и  емкостной  сложности  типовых алгоритмов и программ</w:t>
       </w:r>
       <w:r>
         <w:rPr>
@@ -1217,7 +1241,14 @@
         <w:rPr>
           <w:color w:val="000000"/>
         </w:rPr>
-        <w:t xml:space="preserve">Составить программу, которая формирует матрицу из n*n </w:t>
+        <w:t>Составить программу, которая формирует матрицу из n*</w:t>
+      </w:r>
+      <w:proofErr w:type="gramStart"/>
+      <w:r>
+        <w:rPr>
+          <w:color w:val="000000"/>
+        </w:rPr>
+        <w:t xml:space="preserve">n </w:t>
       </w:r>
       <w:r>
         <w:rPr>
@@ -1229,7 +1260,28 @@
         <w:rPr>
           <w:color w:val="000000"/>
         </w:rPr>
-        <w:t xml:space="preserve">случайных  чисел.  Определить  сумму  отрицательных  чисел  и </w:t>
+        <w:t>случайных</w:t>
+      </w:r>
+      <w:proofErr w:type="gramEnd"/>
+      <w:r>
+        <w:rPr>
+          <w:color w:val="000000"/>
+        </w:rPr>
+        <w:t xml:space="preserve">  чисел.  </w:t>
+      </w:r>
+      <w:proofErr w:type="gramStart"/>
+      <w:r>
+        <w:rPr>
+          <w:color w:val="000000"/>
+        </w:rPr>
+        <w:t>Определить  сумму</w:t>
+      </w:r>
+      <w:proofErr w:type="gramEnd"/>
+      <w:r>
+        <w:rPr>
+          <w:color w:val="000000"/>
+        </w:rPr>
+        <w:t xml:space="preserve">  отрицательных  чисел  и </w:t>
       </w:r>
       <w:r>
         <w:rPr>
@@ -1621,6 +1673,7 @@
           <w:color w:val="000000"/>
         </w:rPr>
       </w:pPr>
+      <w:proofErr w:type="gramStart"/>
       <w:r>
         <w:rPr>
           <w:color w:val="000000"/>
@@ -1634,6 +1687,7 @@
         </w:rPr>
         <w:t>(</w:t>
       </w:r>
+      <w:proofErr w:type="gramEnd"/>
       <w:r>
         <w:rPr>
           <w:color w:val="000000"/>
@@ -1816,7 +1870,25 @@
           <w:color w:val="000000"/>
           <w:lang w:val="en-US"/>
         </w:rPr>
-        <w:t>#include &lt;iostream&gt;</w:t>
+        <w:t>#include &lt;</w:t>
+      </w:r>
+      <w:proofErr w:type="spellStart"/>
+      <w:r>
+        <w:rPr>
+          <w:rFonts w:ascii="Courier New" w:hAnsi="Courier New" w:cs="Courier New"/>
+          <w:color w:val="000000"/>
+          <w:lang w:val="en-US"/>
+        </w:rPr>
+        <w:t>iostream</w:t>
+      </w:r>
+      <w:proofErr w:type="spellEnd"/>
+      <w:r>
+        <w:rPr>
+          <w:rFonts w:ascii="Courier New" w:hAnsi="Courier New" w:cs="Courier New"/>
+          <w:color w:val="000000"/>
+          <w:lang w:val="en-US"/>
+        </w:rPr>
+        <w:t>&gt;</w:t>
       </w:r>
     </w:p>
     <w:p>
@@ -1872,7 +1944,25 @@
           <w:color w:val="000000"/>
           <w:lang w:val="en-US"/>
         </w:rPr>
-        <w:t>#include &lt;ctime&gt;</w:t>
+        <w:t>#include &lt;</w:t>
+      </w:r>
+      <w:proofErr w:type="spellStart"/>
+      <w:r>
+        <w:rPr>
+          <w:rFonts w:ascii="Courier New" w:hAnsi="Courier New" w:cs="Courier New"/>
+          <w:color w:val="000000"/>
+          <w:lang w:val="en-US"/>
+        </w:rPr>
+        <w:t>ctime</w:t>
+      </w:r>
+      <w:proofErr w:type="spellEnd"/>
+      <w:r>
+        <w:rPr>
+          <w:rFonts w:ascii="Courier New" w:hAnsi="Courier New" w:cs="Courier New"/>
+          <w:color w:val="000000"/>
+          <w:lang w:val="en-US"/>
+        </w:rPr>
+        <w:t>&gt;</w:t>
       </w:r>
     </w:p>
     <w:p>
@@ -1914,13 +2004,41 @@
           <w:lang w:val="en-US"/>
         </w:rPr>
       </w:pPr>
-      <w:r>
-        <w:rPr>
-          <w:rFonts w:ascii="Courier New" w:hAnsi="Courier New" w:cs="Courier New"/>
-          <w:color w:val="000000"/>
-          <w:lang w:val="en-US"/>
-        </w:rPr>
-        <w:t>using namespace std;</w:t>
+      <w:proofErr w:type="gramStart"/>
+      <w:r>
+        <w:rPr>
+          <w:rFonts w:ascii="Courier New" w:hAnsi="Courier New" w:cs="Courier New"/>
+          <w:color w:val="000000"/>
+          <w:lang w:val="en-US"/>
+        </w:rPr>
+        <w:t>using</w:t>
+      </w:r>
+      <w:proofErr w:type="gramEnd"/>
+      <w:r>
+        <w:rPr>
+          <w:rFonts w:ascii="Courier New" w:hAnsi="Courier New" w:cs="Courier New"/>
+          <w:color w:val="000000"/>
+          <w:lang w:val="en-US"/>
+        </w:rPr>
+        <w:t xml:space="preserve"> namespace </w:t>
+      </w:r>
+      <w:proofErr w:type="spellStart"/>
+      <w:r>
+        <w:rPr>
+          <w:rFonts w:ascii="Courier New" w:hAnsi="Courier New" w:cs="Courier New"/>
+          <w:color w:val="000000"/>
+          <w:lang w:val="en-US"/>
+        </w:rPr>
+        <w:t>std</w:t>
+      </w:r>
+      <w:proofErr w:type="spellEnd"/>
+      <w:r>
+        <w:rPr>
+          <w:rFonts w:ascii="Courier New" w:hAnsi="Courier New" w:cs="Courier New"/>
+          <w:color w:val="000000"/>
+          <w:lang w:val="en-US"/>
+        </w:rPr>
+        <w:t>;</w:t>
       </w:r>
     </w:p>
     <w:p>
@@ -1962,13 +2080,25 @@
           <w:lang w:val="en-US"/>
         </w:rPr>
       </w:pPr>
-      <w:r>
-        <w:rPr>
-          <w:rFonts w:ascii="Courier New" w:hAnsi="Courier New" w:cs="Courier New"/>
-          <w:color w:val="000000"/>
-          <w:lang w:val="en-US"/>
-        </w:rPr>
-        <w:t>int main() {</w:t>
+      <w:proofErr w:type="spellStart"/>
+      <w:proofErr w:type="gramStart"/>
+      <w:r>
+        <w:rPr>
+          <w:rFonts w:ascii="Courier New" w:hAnsi="Courier New" w:cs="Courier New"/>
+          <w:color w:val="000000"/>
+          <w:lang w:val="en-US"/>
+        </w:rPr>
+        <w:t>int</w:t>
+      </w:r>
+      <w:proofErr w:type="spellEnd"/>
+      <w:proofErr w:type="gramEnd"/>
+      <w:r>
+        <w:rPr>
+          <w:rFonts w:ascii="Courier New" w:hAnsi="Courier New" w:cs="Courier New"/>
+          <w:color w:val="000000"/>
+          <w:lang w:val="en-US"/>
+        </w:rPr>
+        <w:t xml:space="preserve"> main() {</w:t>
       </w:r>
     </w:p>
     <w:p>
@@ -1996,7 +2126,35 @@
           <w:color w:val="000000"/>
           <w:lang w:val="en-US"/>
         </w:rPr>
-        <w:t xml:space="preserve">    srand(time(0));</w:t>
+        <w:t xml:space="preserve">    </w:t>
+      </w:r>
+      <w:proofErr w:type="spellStart"/>
+      <w:proofErr w:type="gramStart"/>
+      <w:r>
+        <w:rPr>
+          <w:rFonts w:ascii="Courier New" w:hAnsi="Courier New" w:cs="Courier New"/>
+          <w:color w:val="000000"/>
+          <w:lang w:val="en-US"/>
+        </w:rPr>
+        <w:t>srand</w:t>
+      </w:r>
+      <w:proofErr w:type="spellEnd"/>
+      <w:r>
+        <w:rPr>
+          <w:rFonts w:ascii="Courier New" w:hAnsi="Courier New" w:cs="Courier New"/>
+          <w:color w:val="000000"/>
+          <w:lang w:val="en-US"/>
+        </w:rPr>
+        <w:t>(</w:t>
+      </w:r>
+      <w:proofErr w:type="gramEnd"/>
+      <w:r>
+        <w:rPr>
+          <w:rFonts w:ascii="Courier New" w:hAnsi="Courier New" w:cs="Courier New"/>
+          <w:color w:val="000000"/>
+          <w:lang w:val="en-US"/>
+        </w:rPr>
+        <w:t>time(0));</w:t>
       </w:r>
     </w:p>
     <w:p>
@@ -2024,7 +2182,27 @@
           <w:color w:val="000000"/>
           <w:lang w:val="en-US"/>
         </w:rPr>
-        <w:t xml:space="preserve">    int n = rand()%5001 + 5000;</w:t>
+        <w:t xml:space="preserve">    </w:t>
+      </w:r>
+      <w:proofErr w:type="spellStart"/>
+      <w:proofErr w:type="gramStart"/>
+      <w:r>
+        <w:rPr>
+          <w:rFonts w:ascii="Courier New" w:hAnsi="Courier New" w:cs="Courier New"/>
+          <w:color w:val="000000"/>
+          <w:lang w:val="en-US"/>
+        </w:rPr>
+        <w:t>int</w:t>
+      </w:r>
+      <w:proofErr w:type="spellEnd"/>
+      <w:proofErr w:type="gramEnd"/>
+      <w:r>
+        <w:rPr>
+          <w:rFonts w:ascii="Courier New" w:hAnsi="Courier New" w:cs="Courier New"/>
+          <w:color w:val="000000"/>
+          <w:lang w:val="en-US"/>
+        </w:rPr>
+        <w:t xml:space="preserve"> n = rand()%5001 + 5000;</w:t>
       </w:r>
     </w:p>
     <w:p>
@@ -2052,7 +2230,45 @@
           <w:color w:val="000000"/>
           <w:lang w:val="en-US"/>
         </w:rPr>
-        <w:t xml:space="preserve">    cout &lt;&lt; "n = " &lt;&lt; n &lt;&lt; endl;</w:t>
+        <w:t xml:space="preserve">    </w:t>
+      </w:r>
+      <w:proofErr w:type="spellStart"/>
+      <w:proofErr w:type="gramStart"/>
+      <w:r>
+        <w:rPr>
+          <w:rFonts w:ascii="Courier New" w:hAnsi="Courier New" w:cs="Courier New"/>
+          <w:color w:val="000000"/>
+          <w:lang w:val="en-US"/>
+        </w:rPr>
+        <w:t>cout</w:t>
+      </w:r>
+      <w:proofErr w:type="spellEnd"/>
+      <w:proofErr w:type="gramEnd"/>
+      <w:r>
+        <w:rPr>
+          <w:rFonts w:ascii="Courier New" w:hAnsi="Courier New" w:cs="Courier New"/>
+          <w:color w:val="000000"/>
+          <w:lang w:val="en-US"/>
+        </w:rPr>
+        <w:t xml:space="preserve"> &lt;&lt; "n = " &lt;&lt; n &lt;&lt; </w:t>
+      </w:r>
+      <w:proofErr w:type="spellStart"/>
+      <w:r>
+        <w:rPr>
+          <w:rFonts w:ascii="Courier New" w:hAnsi="Courier New" w:cs="Courier New"/>
+          <w:color w:val="000000"/>
+          <w:lang w:val="en-US"/>
+        </w:rPr>
+        <w:t>endl</w:t>
+      </w:r>
+      <w:proofErr w:type="spellEnd"/>
+      <w:r>
+        <w:rPr>
+          <w:rFonts w:ascii="Courier New" w:hAnsi="Courier New" w:cs="Courier New"/>
+          <w:color w:val="000000"/>
+          <w:lang w:val="en-US"/>
+        </w:rPr>
+        <w:t>;</w:t>
       </w:r>
     </w:p>
     <w:p>
@@ -2080,7 +2296,45 @@
           <w:color w:val="000000"/>
           <w:lang w:val="en-US"/>
         </w:rPr>
-        <w:t xml:space="preserve">    int ** matrix = new int * [n];</w:t>
+        <w:t xml:space="preserve">    </w:t>
+      </w:r>
+      <w:proofErr w:type="spellStart"/>
+      <w:proofErr w:type="gramStart"/>
+      <w:r>
+        <w:rPr>
+          <w:rFonts w:ascii="Courier New" w:hAnsi="Courier New" w:cs="Courier New"/>
+          <w:color w:val="000000"/>
+          <w:lang w:val="en-US"/>
+        </w:rPr>
+        <w:t>int</w:t>
+      </w:r>
+      <w:proofErr w:type="spellEnd"/>
+      <w:proofErr w:type="gramEnd"/>
+      <w:r>
+        <w:rPr>
+          <w:rFonts w:ascii="Courier New" w:hAnsi="Courier New" w:cs="Courier New"/>
+          <w:color w:val="000000"/>
+          <w:lang w:val="en-US"/>
+        </w:rPr>
+        <w:t xml:space="preserve"> ** matrix = new </w:t>
+      </w:r>
+      <w:proofErr w:type="spellStart"/>
+      <w:r>
+        <w:rPr>
+          <w:rFonts w:ascii="Courier New" w:hAnsi="Courier New" w:cs="Courier New"/>
+          <w:color w:val="000000"/>
+          <w:lang w:val="en-US"/>
+        </w:rPr>
+        <w:t>int</w:t>
+      </w:r>
+      <w:proofErr w:type="spellEnd"/>
+      <w:r>
+        <w:rPr>
+          <w:rFonts w:ascii="Courier New" w:hAnsi="Courier New" w:cs="Courier New"/>
+          <w:color w:val="000000"/>
+          <w:lang w:val="en-US"/>
+        </w:rPr>
+        <w:t xml:space="preserve"> * [n];</w:t>
       </w:r>
     </w:p>
     <w:p>
@@ -2108,7 +2362,125 @@
           <w:color w:val="000000"/>
           <w:lang w:val="en-US"/>
         </w:rPr>
-        <w:t xml:space="preserve">    for(int i = 0; i &lt; n; i++) matrix[i] = new int[n];</w:t>
+        <w:t xml:space="preserve">    </w:t>
+      </w:r>
+      <w:proofErr w:type="gramStart"/>
+      <w:r>
+        <w:rPr>
+          <w:rFonts w:ascii="Courier New" w:hAnsi="Courier New" w:cs="Courier New"/>
+          <w:color w:val="000000"/>
+          <w:lang w:val="en-US"/>
+        </w:rPr>
+        <w:t>for(</w:t>
+      </w:r>
+      <w:proofErr w:type="spellStart"/>
+      <w:proofErr w:type="gramEnd"/>
+      <w:r>
+        <w:rPr>
+          <w:rFonts w:ascii="Courier New" w:hAnsi="Courier New" w:cs="Courier New"/>
+          <w:color w:val="000000"/>
+          <w:lang w:val="en-US"/>
+        </w:rPr>
+        <w:t>int</w:t>
+      </w:r>
+      <w:proofErr w:type="spellEnd"/>
+      <w:r>
+        <w:rPr>
+          <w:rFonts w:ascii="Courier New" w:hAnsi="Courier New" w:cs="Courier New"/>
+          <w:color w:val="000000"/>
+          <w:lang w:val="en-US"/>
+        </w:rPr>
+        <w:t xml:space="preserve"> </w:t>
+      </w:r>
+      <w:proofErr w:type="spellStart"/>
+      <w:r>
+        <w:rPr>
+          <w:rFonts w:ascii="Courier New" w:hAnsi="Courier New" w:cs="Courier New"/>
+          <w:color w:val="000000"/>
+          <w:lang w:val="en-US"/>
+        </w:rPr>
+        <w:t>i</w:t>
+      </w:r>
+      <w:proofErr w:type="spellEnd"/>
+      <w:r>
+        <w:rPr>
+          <w:rFonts w:ascii="Courier New" w:hAnsi="Courier New" w:cs="Courier New"/>
+          <w:color w:val="000000"/>
+          <w:lang w:val="en-US"/>
+        </w:rPr>
+        <w:t xml:space="preserve"> = 0; </w:t>
+      </w:r>
+      <w:proofErr w:type="spellStart"/>
+      <w:r>
+        <w:rPr>
+          <w:rFonts w:ascii="Courier New" w:hAnsi="Courier New" w:cs="Courier New"/>
+          <w:color w:val="000000"/>
+          <w:lang w:val="en-US"/>
+        </w:rPr>
+        <w:t>i</w:t>
+      </w:r>
+      <w:proofErr w:type="spellEnd"/>
+      <w:r>
+        <w:rPr>
+          <w:rFonts w:ascii="Courier New" w:hAnsi="Courier New" w:cs="Courier New"/>
+          <w:color w:val="000000"/>
+          <w:lang w:val="en-US"/>
+        </w:rPr>
+        <w:t xml:space="preserve"> &lt; n; </w:t>
+      </w:r>
+      <w:proofErr w:type="spellStart"/>
+      <w:r>
+        <w:rPr>
+          <w:rFonts w:ascii="Courier New" w:hAnsi="Courier New" w:cs="Courier New"/>
+          <w:color w:val="000000"/>
+          <w:lang w:val="en-US"/>
+        </w:rPr>
+        <w:t>i</w:t>
+      </w:r>
+      <w:proofErr w:type="spellEnd"/>
+      <w:r>
+        <w:rPr>
+          <w:rFonts w:ascii="Courier New" w:hAnsi="Courier New" w:cs="Courier New"/>
+          <w:color w:val="000000"/>
+          <w:lang w:val="en-US"/>
+        </w:rPr>
+        <w:t>++) matrix[</w:t>
+      </w:r>
+      <w:proofErr w:type="spellStart"/>
+      <w:r>
+        <w:rPr>
+          <w:rFonts w:ascii="Courier New" w:hAnsi="Courier New" w:cs="Courier New"/>
+          <w:color w:val="000000"/>
+          <w:lang w:val="en-US"/>
+        </w:rPr>
+        <w:t>i</w:t>
+      </w:r>
+      <w:proofErr w:type="spellEnd"/>
+      <w:r>
+        <w:rPr>
+          <w:rFonts w:ascii="Courier New" w:hAnsi="Courier New" w:cs="Courier New"/>
+          <w:color w:val="000000"/>
+          <w:lang w:val="en-US"/>
+        </w:rPr>
+        <w:t xml:space="preserve">] = new </w:t>
+      </w:r>
+      <w:proofErr w:type="spellStart"/>
+      <w:r>
+        <w:rPr>
+          <w:rFonts w:ascii="Courier New" w:hAnsi="Courier New" w:cs="Courier New"/>
+          <w:color w:val="000000"/>
+          <w:lang w:val="en-US"/>
+        </w:rPr>
+        <w:t>int</w:t>
+      </w:r>
+      <w:proofErr w:type="spellEnd"/>
+      <w:r>
+        <w:rPr>
+          <w:rFonts w:ascii="Courier New" w:hAnsi="Courier New" w:cs="Courier New"/>
+          <w:color w:val="000000"/>
+          <w:lang w:val="en-US"/>
+        </w:rPr>
+        <w:t>[n];</w:t>
       </w:r>
     </w:p>
     <w:p>
@@ -2136,7 +2508,97 @@
           <w:color w:val="000000"/>
           <w:lang w:val="en-US"/>
         </w:rPr>
-        <w:t xml:space="preserve">    for (size_t i = 0; i &lt; n; i++) {</w:t>
+        <w:t xml:space="preserve">    </w:t>
+      </w:r>
+      <w:proofErr w:type="gramStart"/>
+      <w:r>
+        <w:rPr>
+          <w:rFonts w:ascii="Courier New" w:hAnsi="Courier New" w:cs="Courier New"/>
+          <w:color w:val="000000"/>
+          <w:lang w:val="en-US"/>
+        </w:rPr>
+        <w:t>for</w:t>
+      </w:r>
+      <w:proofErr w:type="gramEnd"/>
+      <w:r>
+        <w:rPr>
+          <w:rFonts w:ascii="Courier New" w:hAnsi="Courier New" w:cs="Courier New"/>
+          <w:color w:val="000000"/>
+          <w:lang w:val="en-US"/>
+        </w:rPr>
+        <w:t xml:space="preserve"> (</w:t>
+      </w:r>
+      <w:proofErr w:type="spellStart"/>
+      <w:r>
+        <w:rPr>
+          <w:rFonts w:ascii="Courier New" w:hAnsi="Courier New" w:cs="Courier New"/>
+          <w:color w:val="000000"/>
+          <w:lang w:val="en-US"/>
+        </w:rPr>
+        <w:t>size_t</w:t>
+      </w:r>
+      <w:proofErr w:type="spellEnd"/>
+      <w:r>
+        <w:rPr>
+          <w:rFonts w:ascii="Courier New" w:hAnsi="Courier New" w:cs="Courier New"/>
+          <w:color w:val="000000"/>
+          <w:lang w:val="en-US"/>
+        </w:rPr>
+        <w:t xml:space="preserve"> </w:t>
+      </w:r>
+      <w:proofErr w:type="spellStart"/>
+      <w:r>
+        <w:rPr>
+          <w:rFonts w:ascii="Courier New" w:hAnsi="Courier New" w:cs="Courier New"/>
+          <w:color w:val="000000"/>
+          <w:lang w:val="en-US"/>
+        </w:rPr>
+        <w:t>i</w:t>
+      </w:r>
+      <w:proofErr w:type="spellEnd"/>
+      <w:r>
+        <w:rPr>
+          <w:rFonts w:ascii="Courier New" w:hAnsi="Courier New" w:cs="Courier New"/>
+          <w:color w:val="000000"/>
+          <w:lang w:val="en-US"/>
+        </w:rPr>
+        <w:t xml:space="preserve"> = 0; </w:t>
+      </w:r>
+      <w:proofErr w:type="spellStart"/>
+      <w:r>
+        <w:rPr>
+          <w:rFonts w:ascii="Courier New" w:hAnsi="Courier New" w:cs="Courier New"/>
+          <w:color w:val="000000"/>
+          <w:lang w:val="en-US"/>
+        </w:rPr>
+        <w:t>i</w:t>
+      </w:r>
+      <w:proofErr w:type="spellEnd"/>
+      <w:r>
+        <w:rPr>
+          <w:rFonts w:ascii="Courier New" w:hAnsi="Courier New" w:cs="Courier New"/>
+          <w:color w:val="000000"/>
+          <w:lang w:val="en-US"/>
+        </w:rPr>
+        <w:t xml:space="preserve"> &lt; n; </w:t>
+      </w:r>
+      <w:proofErr w:type="spellStart"/>
+      <w:r>
+        <w:rPr>
+          <w:rFonts w:ascii="Courier New" w:hAnsi="Courier New" w:cs="Courier New"/>
+          <w:color w:val="000000"/>
+          <w:lang w:val="en-US"/>
+        </w:rPr>
+        <w:t>i</w:t>
+      </w:r>
+      <w:proofErr w:type="spellEnd"/>
+      <w:r>
+        <w:rPr>
+          <w:rFonts w:ascii="Courier New" w:hAnsi="Courier New" w:cs="Courier New"/>
+          <w:color w:val="000000"/>
+          <w:lang w:val="en-US"/>
+        </w:rPr>
+        <w:t>++) {</w:t>
       </w:r>
     </w:p>
     <w:p>
@@ -2164,7 +2626,43 @@
           <w:color w:val="000000"/>
           <w:lang w:val="en-US"/>
         </w:rPr>
-        <w:t xml:space="preserve">        for (size_t j = 0; j &lt; n; j++) {</w:t>
+        <w:t xml:space="preserve">        </w:t>
+      </w:r>
+      <w:proofErr w:type="gramStart"/>
+      <w:r>
+        <w:rPr>
+          <w:rFonts w:ascii="Courier New" w:hAnsi="Courier New" w:cs="Courier New"/>
+          <w:color w:val="000000"/>
+          <w:lang w:val="en-US"/>
+        </w:rPr>
+        <w:t>for</w:t>
+      </w:r>
+      <w:proofErr w:type="gramEnd"/>
+      <w:r>
+        <w:rPr>
+          <w:rFonts w:ascii="Courier New" w:hAnsi="Courier New" w:cs="Courier New"/>
+          <w:color w:val="000000"/>
+          <w:lang w:val="en-US"/>
+        </w:rPr>
+        <w:t xml:space="preserve"> (</w:t>
+      </w:r>
+      <w:proofErr w:type="spellStart"/>
+      <w:r>
+        <w:rPr>
+          <w:rFonts w:ascii="Courier New" w:hAnsi="Courier New" w:cs="Courier New"/>
+          <w:color w:val="000000"/>
+          <w:lang w:val="en-US"/>
+        </w:rPr>
+        <w:t>size_t</w:t>
+      </w:r>
+      <w:proofErr w:type="spellEnd"/>
+      <w:r>
+        <w:rPr>
+          <w:rFonts w:ascii="Courier New" w:hAnsi="Courier New" w:cs="Courier New"/>
+          <w:color w:val="000000"/>
+          <w:lang w:val="en-US"/>
+        </w:rPr>
+        <w:t xml:space="preserve"> j = 0; j &lt; n; j++) {</w:t>
       </w:r>
     </w:p>
     <w:p>
@@ -2192,7 +2690,35 @@
           <w:color w:val="000000"/>
           <w:lang w:val="en-US"/>
         </w:rPr>
-        <w:t xml:space="preserve">            matrix[i][j] = rand()%1000 - 500;</w:t>
+        <w:t xml:space="preserve">            </w:t>
+      </w:r>
+      <w:proofErr w:type="gramStart"/>
+      <w:r>
+        <w:rPr>
+          <w:rFonts w:ascii="Courier New" w:hAnsi="Courier New" w:cs="Courier New"/>
+          <w:color w:val="000000"/>
+          <w:lang w:val="en-US"/>
+        </w:rPr>
+        <w:t>matrix[</w:t>
+      </w:r>
+      <w:proofErr w:type="spellStart"/>
+      <w:proofErr w:type="gramEnd"/>
+      <w:r>
+        <w:rPr>
+          <w:rFonts w:ascii="Courier New" w:hAnsi="Courier New" w:cs="Courier New"/>
+          <w:color w:val="000000"/>
+          <w:lang w:val="en-US"/>
+        </w:rPr>
+        <w:t>i</w:t>
+      </w:r>
+      <w:proofErr w:type="spellEnd"/>
+      <w:r>
+        <w:rPr>
+          <w:rFonts w:ascii="Courier New" w:hAnsi="Courier New" w:cs="Courier New"/>
+          <w:color w:val="000000"/>
+          <w:lang w:val="en-US"/>
+        </w:rPr>
+        <w:t>][j] = rand()%1000 - 500;</w:t>
       </w:r>
     </w:p>
     <w:p>
@@ -2276,7 +2802,27 @@
           <w:color w:val="000000"/>
           <w:lang w:val="en-US"/>
         </w:rPr>
-        <w:t xml:space="preserve">    clock_t time = clock();</w:t>
+        <w:t xml:space="preserve">    </w:t>
+      </w:r>
+      <w:proofErr w:type="spellStart"/>
+      <w:proofErr w:type="gramStart"/>
+      <w:r>
+        <w:rPr>
+          <w:rFonts w:ascii="Courier New" w:hAnsi="Courier New" w:cs="Courier New"/>
+          <w:color w:val="000000"/>
+          <w:lang w:val="en-US"/>
+        </w:rPr>
+        <w:t>clock_t</w:t>
+      </w:r>
+      <w:proofErr w:type="spellEnd"/>
+      <w:proofErr w:type="gramEnd"/>
+      <w:r>
+        <w:rPr>
+          <w:rFonts w:ascii="Courier New" w:hAnsi="Courier New" w:cs="Courier New"/>
+          <w:color w:val="000000"/>
+          <w:lang w:val="en-US"/>
+        </w:rPr>
+        <w:t xml:space="preserve"> time = clock();</w:t>
       </w:r>
     </w:p>
     <w:p>
@@ -2304,7 +2850,79 @@
           <w:color w:val="000000"/>
           <w:lang w:val="en-US"/>
         </w:rPr>
-        <w:t xml:space="preserve">    long long sumP = 0, sumN = 0;</w:t>
+        <w:t xml:space="preserve">    </w:t>
+      </w:r>
+      <w:proofErr w:type="gramStart"/>
+      <w:r>
+        <w:rPr>
+          <w:rFonts w:ascii="Courier New" w:hAnsi="Courier New" w:cs="Courier New"/>
+          <w:color w:val="000000"/>
+          <w:lang w:val="en-US"/>
+        </w:rPr>
+        <w:t>long</w:t>
+      </w:r>
+      <w:proofErr w:type="gramEnd"/>
+      <w:r>
+        <w:rPr>
+          <w:rFonts w:ascii="Courier New" w:hAnsi="Courier New" w:cs="Courier New"/>
+          <w:color w:val="000000"/>
+          <w:lang w:val="en-US"/>
+        </w:rPr>
+        <w:t xml:space="preserve"> </w:t>
+      </w:r>
+      <w:proofErr w:type="spellStart"/>
+      <w:r>
+        <w:rPr>
+          <w:rFonts w:ascii="Courier New" w:hAnsi="Courier New" w:cs="Courier New"/>
+          <w:color w:val="000000"/>
+          <w:lang w:val="en-US"/>
+        </w:rPr>
+        <w:t>long</w:t>
+      </w:r>
+      <w:proofErr w:type="spellEnd"/>
+      <w:r>
+        <w:rPr>
+          <w:rFonts w:ascii="Courier New" w:hAnsi="Courier New" w:cs="Courier New"/>
+          <w:color w:val="000000"/>
+          <w:lang w:val="en-US"/>
+        </w:rPr>
+        <w:t xml:space="preserve"> </w:t>
+      </w:r>
+      <w:proofErr w:type="spellStart"/>
+      <w:r>
+        <w:rPr>
+          <w:rFonts w:ascii="Courier New" w:hAnsi="Courier New" w:cs="Courier New"/>
+          <w:color w:val="000000"/>
+          <w:lang w:val="en-US"/>
+        </w:rPr>
+        <w:t>sumP</w:t>
+      </w:r>
+      <w:proofErr w:type="spellEnd"/>
+      <w:r>
+        <w:rPr>
+          <w:rFonts w:ascii="Courier New" w:hAnsi="Courier New" w:cs="Courier New"/>
+          <w:color w:val="000000"/>
+          <w:lang w:val="en-US"/>
+        </w:rPr>
+        <w:t xml:space="preserve"> = 0, </w:t>
+      </w:r>
+      <w:proofErr w:type="spellStart"/>
+      <w:r>
+        <w:rPr>
+          <w:rFonts w:ascii="Courier New" w:hAnsi="Courier New" w:cs="Courier New"/>
+          <w:color w:val="000000"/>
+          <w:lang w:val="en-US"/>
+        </w:rPr>
+        <w:t>sumN</w:t>
+      </w:r>
+      <w:proofErr w:type="spellEnd"/>
+      <w:r>
+        <w:rPr>
+          <w:rFonts w:ascii="Courier New" w:hAnsi="Courier New" w:cs="Courier New"/>
+          <w:color w:val="000000"/>
+          <w:lang w:val="en-US"/>
+        </w:rPr>
+        <w:t xml:space="preserve"> = 0;</w:t>
       </w:r>
     </w:p>
     <w:p>
@@ -2332,7 +2950,97 @@
           <w:color w:val="000000"/>
           <w:lang w:val="en-US"/>
         </w:rPr>
-        <w:t xml:space="preserve">    for (size_t i = 0; i &lt; n; i++) {</w:t>
+        <w:t xml:space="preserve">    </w:t>
+      </w:r>
+      <w:proofErr w:type="gramStart"/>
+      <w:r>
+        <w:rPr>
+          <w:rFonts w:ascii="Courier New" w:hAnsi="Courier New" w:cs="Courier New"/>
+          <w:color w:val="000000"/>
+          <w:lang w:val="en-US"/>
+        </w:rPr>
+        <w:t>for</w:t>
+      </w:r>
+      <w:proofErr w:type="gramEnd"/>
+      <w:r>
+        <w:rPr>
+          <w:rFonts w:ascii="Courier New" w:hAnsi="Courier New" w:cs="Courier New"/>
+          <w:color w:val="000000"/>
+          <w:lang w:val="en-US"/>
+        </w:rPr>
+        <w:t xml:space="preserve"> (</w:t>
+      </w:r>
+      <w:proofErr w:type="spellStart"/>
+      <w:r>
+        <w:rPr>
+          <w:rFonts w:ascii="Courier New" w:hAnsi="Courier New" w:cs="Courier New"/>
+          <w:color w:val="000000"/>
+          <w:lang w:val="en-US"/>
+        </w:rPr>
+        <w:t>size_t</w:t>
+      </w:r>
+      <w:proofErr w:type="spellEnd"/>
+      <w:r>
+        <w:rPr>
+          <w:rFonts w:ascii="Courier New" w:hAnsi="Courier New" w:cs="Courier New"/>
+          <w:color w:val="000000"/>
+          <w:lang w:val="en-US"/>
+        </w:rPr>
+        <w:t xml:space="preserve"> </w:t>
+      </w:r>
+      <w:proofErr w:type="spellStart"/>
+      <w:r>
+        <w:rPr>
+          <w:rFonts w:ascii="Courier New" w:hAnsi="Courier New" w:cs="Courier New"/>
+          <w:color w:val="000000"/>
+          <w:lang w:val="en-US"/>
+        </w:rPr>
+        <w:t>i</w:t>
+      </w:r>
+      <w:proofErr w:type="spellEnd"/>
+      <w:r>
+        <w:rPr>
+          <w:rFonts w:ascii="Courier New" w:hAnsi="Courier New" w:cs="Courier New"/>
+          <w:color w:val="000000"/>
+          <w:lang w:val="en-US"/>
+        </w:rPr>
+        <w:t xml:space="preserve"> = 0; </w:t>
+      </w:r>
+      <w:proofErr w:type="spellStart"/>
+      <w:r>
+        <w:rPr>
+          <w:rFonts w:ascii="Courier New" w:hAnsi="Courier New" w:cs="Courier New"/>
+          <w:color w:val="000000"/>
+          <w:lang w:val="en-US"/>
+        </w:rPr>
+        <w:t>i</w:t>
+      </w:r>
+      <w:proofErr w:type="spellEnd"/>
+      <w:r>
+        <w:rPr>
+          <w:rFonts w:ascii="Courier New" w:hAnsi="Courier New" w:cs="Courier New"/>
+          <w:color w:val="000000"/>
+          <w:lang w:val="en-US"/>
+        </w:rPr>
+        <w:t xml:space="preserve"> &lt; n; </w:t>
+      </w:r>
+      <w:proofErr w:type="spellStart"/>
+      <w:r>
+        <w:rPr>
+          <w:rFonts w:ascii="Courier New" w:hAnsi="Courier New" w:cs="Courier New"/>
+          <w:color w:val="000000"/>
+          <w:lang w:val="en-US"/>
+        </w:rPr>
+        <w:t>i</w:t>
+      </w:r>
+      <w:proofErr w:type="spellEnd"/>
+      <w:r>
+        <w:rPr>
+          <w:rFonts w:ascii="Courier New" w:hAnsi="Courier New" w:cs="Courier New"/>
+          <w:color w:val="000000"/>
+          <w:lang w:val="en-US"/>
+        </w:rPr>
+        <w:t>++) {</w:t>
       </w:r>
     </w:p>
     <w:p>
@@ -2360,7 +3068,43 @@
           <w:color w:val="000000"/>
           <w:lang w:val="en-US"/>
         </w:rPr>
-        <w:t xml:space="preserve">        for (size_t j = 0; j &lt; n; j++) {</w:t>
+        <w:t xml:space="preserve">        </w:t>
+      </w:r>
+      <w:proofErr w:type="gramStart"/>
+      <w:r>
+        <w:rPr>
+          <w:rFonts w:ascii="Courier New" w:hAnsi="Courier New" w:cs="Courier New"/>
+          <w:color w:val="000000"/>
+          <w:lang w:val="en-US"/>
+        </w:rPr>
+        <w:t>for</w:t>
+      </w:r>
+      <w:proofErr w:type="gramEnd"/>
+      <w:r>
+        <w:rPr>
+          <w:rFonts w:ascii="Courier New" w:hAnsi="Courier New" w:cs="Courier New"/>
+          <w:color w:val="000000"/>
+          <w:lang w:val="en-US"/>
+        </w:rPr>
+        <w:t xml:space="preserve"> (</w:t>
+      </w:r>
+      <w:proofErr w:type="spellStart"/>
+      <w:r>
+        <w:rPr>
+          <w:rFonts w:ascii="Courier New" w:hAnsi="Courier New" w:cs="Courier New"/>
+          <w:color w:val="000000"/>
+          <w:lang w:val="en-US"/>
+        </w:rPr>
+        <w:t>size_t</w:t>
+      </w:r>
+      <w:proofErr w:type="spellEnd"/>
+      <w:r>
+        <w:rPr>
+          <w:rFonts w:ascii="Courier New" w:hAnsi="Courier New" w:cs="Courier New"/>
+          <w:color w:val="000000"/>
+          <w:lang w:val="en-US"/>
+        </w:rPr>
+        <w:t xml:space="preserve"> j = 0; j &lt; n; j++) {</w:t>
       </w:r>
     </w:p>
     <w:p>
@@ -2388,7 +3132,43 @@
           <w:color w:val="000000"/>
           <w:lang w:val="en-US"/>
         </w:rPr>
-        <w:t xml:space="preserve">            if (matrix[i][j] &gt;= 0) {</w:t>
+        <w:t xml:space="preserve">            </w:t>
+      </w:r>
+      <w:proofErr w:type="gramStart"/>
+      <w:r>
+        <w:rPr>
+          <w:rFonts w:ascii="Courier New" w:hAnsi="Courier New" w:cs="Courier New"/>
+          <w:color w:val="000000"/>
+          <w:lang w:val="en-US"/>
+        </w:rPr>
+        <w:t>if</w:t>
+      </w:r>
+      <w:proofErr w:type="gramEnd"/>
+      <w:r>
+        <w:rPr>
+          <w:rFonts w:ascii="Courier New" w:hAnsi="Courier New" w:cs="Courier New"/>
+          <w:color w:val="000000"/>
+          <w:lang w:val="en-US"/>
+        </w:rPr>
+        <w:t xml:space="preserve"> (matrix[</w:t>
+      </w:r>
+      <w:proofErr w:type="spellStart"/>
+      <w:r>
+        <w:rPr>
+          <w:rFonts w:ascii="Courier New" w:hAnsi="Courier New" w:cs="Courier New"/>
+          <w:color w:val="000000"/>
+          <w:lang w:val="en-US"/>
+        </w:rPr>
+        <w:t>i</w:t>
+      </w:r>
+      <w:proofErr w:type="spellEnd"/>
+      <w:r>
+        <w:rPr>
+          <w:rFonts w:ascii="Courier New" w:hAnsi="Courier New" w:cs="Courier New"/>
+          <w:color w:val="000000"/>
+          <w:lang w:val="en-US"/>
+        </w:rPr>
+        <w:t>][j] &gt;= 0) {</w:t>
       </w:r>
     </w:p>
     <w:p>
@@ -2416,7 +3196,45 @@
           <w:color w:val="000000"/>
           <w:lang w:val="en-US"/>
         </w:rPr>
-        <w:t xml:space="preserve">                sumP += matrix[i][j];</w:t>
+        <w:t xml:space="preserve">                </w:t>
+      </w:r>
+      <w:proofErr w:type="spellStart"/>
+      <w:proofErr w:type="gramStart"/>
+      <w:r>
+        <w:rPr>
+          <w:rFonts w:ascii="Courier New" w:hAnsi="Courier New" w:cs="Courier New"/>
+          <w:color w:val="000000"/>
+          <w:lang w:val="en-US"/>
+        </w:rPr>
+        <w:t>sumP</w:t>
+      </w:r>
+      <w:proofErr w:type="spellEnd"/>
+      <w:proofErr w:type="gramEnd"/>
+      <w:r>
+        <w:rPr>
+          <w:rFonts w:ascii="Courier New" w:hAnsi="Courier New" w:cs="Courier New"/>
+          <w:color w:val="000000"/>
+          <w:lang w:val="en-US"/>
+        </w:rPr>
+        <w:t xml:space="preserve"> += matrix[</w:t>
+      </w:r>
+      <w:proofErr w:type="spellStart"/>
+      <w:r>
+        <w:rPr>
+          <w:rFonts w:ascii="Courier New" w:hAnsi="Courier New" w:cs="Courier New"/>
+          <w:color w:val="000000"/>
+          <w:lang w:val="en-US"/>
+        </w:rPr>
+        <w:t>i</w:t>
+      </w:r>
+      <w:proofErr w:type="spellEnd"/>
+      <w:r>
+        <w:rPr>
+          <w:rFonts w:ascii="Courier New" w:hAnsi="Courier New" w:cs="Courier New"/>
+          <w:color w:val="000000"/>
+          <w:lang w:val="en-US"/>
+        </w:rPr>
+        <w:t>][j];</w:t>
       </w:r>
     </w:p>
     <w:p>
@@ -2472,7 +3290,45 @@
           <w:color w:val="000000"/>
           <w:lang w:val="en-US"/>
         </w:rPr>
-        <w:t xml:space="preserve">                sumN += matrix[i][j];</w:t>
+        <w:t xml:space="preserve">                </w:t>
+      </w:r>
+      <w:proofErr w:type="spellStart"/>
+      <w:proofErr w:type="gramStart"/>
+      <w:r>
+        <w:rPr>
+          <w:rFonts w:ascii="Courier New" w:hAnsi="Courier New" w:cs="Courier New"/>
+          <w:color w:val="000000"/>
+          <w:lang w:val="en-US"/>
+        </w:rPr>
+        <w:t>sumN</w:t>
+      </w:r>
+      <w:proofErr w:type="spellEnd"/>
+      <w:proofErr w:type="gramEnd"/>
+      <w:r>
+        <w:rPr>
+          <w:rFonts w:ascii="Courier New" w:hAnsi="Courier New" w:cs="Courier New"/>
+          <w:color w:val="000000"/>
+          <w:lang w:val="en-US"/>
+        </w:rPr>
+        <w:t xml:space="preserve"> += matrix[</w:t>
+      </w:r>
+      <w:proofErr w:type="spellStart"/>
+      <w:r>
+        <w:rPr>
+          <w:rFonts w:ascii="Courier New" w:hAnsi="Courier New" w:cs="Courier New"/>
+          <w:color w:val="000000"/>
+          <w:lang w:val="en-US"/>
+        </w:rPr>
+        <w:t>i</w:t>
+      </w:r>
+      <w:proofErr w:type="spellEnd"/>
+      <w:r>
+        <w:rPr>
+          <w:rFonts w:ascii="Courier New" w:hAnsi="Courier New" w:cs="Courier New"/>
+          <w:color w:val="000000"/>
+          <w:lang w:val="en-US"/>
+        </w:rPr>
+        <w:t>][j];</w:t>
       </w:r>
     </w:p>
     <w:p>
@@ -2584,7 +3440,25 @@
           <w:color w:val="000000"/>
           <w:lang w:val="en-US"/>
         </w:rPr>
-        <w:t xml:space="preserve">    time = clock() - time;</w:t>
+        <w:t xml:space="preserve">    </w:t>
+      </w:r>
+      <w:proofErr w:type="gramStart"/>
+      <w:r>
+        <w:rPr>
+          <w:rFonts w:ascii="Courier New" w:hAnsi="Courier New" w:cs="Courier New"/>
+          <w:color w:val="000000"/>
+          <w:lang w:val="en-US"/>
+        </w:rPr>
+        <w:t>time</w:t>
+      </w:r>
+      <w:proofErr w:type="gramEnd"/>
+      <w:r>
+        <w:rPr>
+          <w:rFonts w:ascii="Courier New" w:hAnsi="Courier New" w:cs="Courier New"/>
+          <w:color w:val="000000"/>
+          <w:lang w:val="en-US"/>
+        </w:rPr>
+        <w:t xml:space="preserve"> = clock() - time;</w:t>
       </w:r>
     </w:p>
     <w:p>
@@ -2612,7 +3486,63 @@
           <w:color w:val="000000"/>
           <w:lang w:val="en-US"/>
         </w:rPr>
-        <w:t xml:space="preserve">    cout &lt;&lt; "Time is " &lt;&lt; time &lt;&lt; " ms" &lt;&lt; endl;</w:t>
+        <w:t xml:space="preserve">    </w:t>
+      </w:r>
+      <w:proofErr w:type="spellStart"/>
+      <w:proofErr w:type="gramStart"/>
+      <w:r>
+        <w:rPr>
+          <w:rFonts w:ascii="Courier New" w:hAnsi="Courier New" w:cs="Courier New"/>
+          <w:color w:val="000000"/>
+          <w:lang w:val="en-US"/>
+        </w:rPr>
+        <w:t>cout</w:t>
+      </w:r>
+      <w:proofErr w:type="spellEnd"/>
+      <w:proofErr w:type="gramEnd"/>
+      <w:r>
+        <w:rPr>
+          <w:rFonts w:ascii="Courier New" w:hAnsi="Courier New" w:cs="Courier New"/>
+          <w:color w:val="000000"/>
+          <w:lang w:val="en-US"/>
+        </w:rPr>
+        <w:t xml:space="preserve"> &lt;&lt; "Time is " &lt;&lt; time &lt;&lt; " </w:t>
+      </w:r>
+      <w:proofErr w:type="spellStart"/>
+      <w:r>
+        <w:rPr>
+          <w:rFonts w:ascii="Courier New" w:hAnsi="Courier New" w:cs="Courier New"/>
+          <w:color w:val="000000"/>
+          <w:lang w:val="en-US"/>
+        </w:rPr>
+        <w:t>ms</w:t>
+      </w:r>
+      <w:proofErr w:type="spellEnd"/>
+      <w:r>
+        <w:rPr>
+          <w:rFonts w:ascii="Courier New" w:hAnsi="Courier New" w:cs="Courier New"/>
+          <w:color w:val="000000"/>
+          <w:lang w:val="en-US"/>
+        </w:rPr>
+        <w:t xml:space="preserve">" &lt;&lt; </w:t>
+      </w:r>
+      <w:proofErr w:type="spellStart"/>
+      <w:r>
+        <w:rPr>
+          <w:rFonts w:ascii="Courier New" w:hAnsi="Courier New" w:cs="Courier New"/>
+          <w:color w:val="000000"/>
+          <w:lang w:val="en-US"/>
+        </w:rPr>
+        <w:t>endl</w:t>
+      </w:r>
+      <w:proofErr w:type="spellEnd"/>
+      <w:r>
+        <w:rPr>
+          <w:rFonts w:ascii="Courier New" w:hAnsi="Courier New" w:cs="Courier New"/>
+          <w:color w:val="000000"/>
+          <w:lang w:val="en-US"/>
+        </w:rPr>
+        <w:t>;</w:t>
       </w:r>
     </w:p>
     <w:p>
@@ -2642,13 +3572,23 @@
         </w:rPr>
         <w:t xml:space="preserve">    </w:t>
       </w:r>
-      <w:r>
-        <w:rPr>
-          <w:rFonts w:ascii="Courier New" w:hAnsi="Courier New" w:cs="Courier New"/>
-          <w:color w:val="000000"/>
-          <w:lang w:val="en-US"/>
-        </w:rPr>
-        <w:t>return 0;</w:t>
+      <w:proofErr w:type="gramStart"/>
+      <w:r>
+        <w:rPr>
+          <w:rFonts w:ascii="Courier New" w:hAnsi="Courier New" w:cs="Courier New"/>
+          <w:color w:val="000000"/>
+          <w:lang w:val="en-US"/>
+        </w:rPr>
+        <w:t>return</w:t>
+      </w:r>
+      <w:proofErr w:type="gramEnd"/>
+      <w:r>
+        <w:rPr>
+          <w:rFonts w:ascii="Courier New" w:hAnsi="Courier New" w:cs="Courier New"/>
+          <w:color w:val="000000"/>
+          <w:lang w:val="en-US"/>
+        </w:rPr>
+        <w:t xml:space="preserve"> 0;</w:t>
       </w:r>
     </w:p>
     <w:p>
@@ -2811,8 +3751,18 @@
           <w:color w:val="000000"/>
           <w:lang w:val="en-US"/>
         </w:rPr>
-        <w:t>Time is 459 ms</w:t>
-      </w:r>
+        <w:t xml:space="preserve">Time is 459 </w:t>
+      </w:r>
+      <w:proofErr w:type="spellStart"/>
+      <w:r>
+        <w:rPr>
+          <w:rFonts w:ascii="Courier New" w:hAnsi="Courier New" w:cs="Courier New"/>
+          <w:color w:val="000000"/>
+          <w:lang w:val="en-US"/>
+        </w:rPr>
+        <w:t>ms</w:t>
+      </w:r>
+      <w:proofErr w:type="spellEnd"/>
     </w:p>
     <w:p>
       <w:pPr>
@@ -2887,8 +3837,18 @@
           <w:color w:val="000000"/>
           <w:lang w:val="en-US"/>
         </w:rPr>
-        <w:t>Time is 598 ms</w:t>
-      </w:r>
+        <w:t xml:space="preserve">Time is 598 </w:t>
+      </w:r>
+      <w:proofErr w:type="spellStart"/>
+      <w:r>
+        <w:rPr>
+          <w:rFonts w:ascii="Courier New" w:hAnsi="Courier New" w:cs="Courier New"/>
+          <w:color w:val="000000"/>
+          <w:lang w:val="en-US"/>
+        </w:rPr>
+        <w:t>ms</w:t>
+      </w:r>
+      <w:proofErr w:type="spellEnd"/>
     </w:p>
     <w:p>
       <w:pPr>
@@ -2963,8 +3923,18 @@
           <w:color w:val="000000"/>
           <w:lang w:val="en-US"/>
         </w:rPr>
-        <w:t>Time is 754 ms</w:t>
-      </w:r>
+        <w:t xml:space="preserve">Time is 754 </w:t>
+      </w:r>
+      <w:proofErr w:type="spellStart"/>
+      <w:r>
+        <w:rPr>
+          <w:rFonts w:ascii="Courier New" w:hAnsi="Courier New" w:cs="Courier New"/>
+          <w:color w:val="000000"/>
+          <w:lang w:val="en-US"/>
+        </w:rPr>
+        <w:t>ms</w:t>
+      </w:r>
+      <w:proofErr w:type="spellEnd"/>
     </w:p>
     <w:p>
       <w:pPr>
@@ -3039,8 +4009,18 @@
           <w:color w:val="000000"/>
           <w:lang w:val="en-US"/>
         </w:rPr>
-        <w:t>Time is 914 ms</w:t>
-      </w:r>
+        <w:t xml:space="preserve">Time is 914 </w:t>
+      </w:r>
+      <w:proofErr w:type="spellStart"/>
+      <w:r>
+        <w:rPr>
+          <w:rFonts w:ascii="Courier New" w:hAnsi="Courier New" w:cs="Courier New"/>
+          <w:color w:val="000000"/>
+          <w:lang w:val="en-US"/>
+        </w:rPr>
+        <w:t>ms</w:t>
+      </w:r>
+      <w:proofErr w:type="spellEnd"/>
     </w:p>
     <w:p>
       <w:pPr>
@@ -3106,13 +4086,47 @@
           <w:color w:val="000000"/>
         </w:rPr>
       </w:pPr>
-      <w:r>
-        <w:rPr>
-          <w:rFonts w:ascii="Courier New" w:hAnsi="Courier New" w:cs="Courier New"/>
-          <w:color w:val="000000"/>
-        </w:rPr>
-        <w:t>Time is 1194 ms</w:t>
-      </w:r>
+      <w:proofErr w:type="spellStart"/>
+      <w:r>
+        <w:rPr>
+          <w:rFonts w:ascii="Courier New" w:hAnsi="Courier New" w:cs="Courier New"/>
+          <w:color w:val="000000"/>
+        </w:rPr>
+        <w:t>Time</w:t>
+      </w:r>
+      <w:proofErr w:type="spellEnd"/>
+      <w:r>
+        <w:rPr>
+          <w:rFonts w:ascii="Courier New" w:hAnsi="Courier New" w:cs="Courier New"/>
+          <w:color w:val="000000"/>
+        </w:rPr>
+        <w:t xml:space="preserve"> </w:t>
+      </w:r>
+      <w:proofErr w:type="spellStart"/>
+      <w:r>
+        <w:rPr>
+          <w:rFonts w:ascii="Courier New" w:hAnsi="Courier New" w:cs="Courier New"/>
+          <w:color w:val="000000"/>
+        </w:rPr>
+        <w:t>is</w:t>
+      </w:r>
+      <w:proofErr w:type="spellEnd"/>
+      <w:r>
+        <w:rPr>
+          <w:rFonts w:ascii="Courier New" w:hAnsi="Courier New" w:cs="Courier New"/>
+          <w:color w:val="000000"/>
+        </w:rPr>
+        <w:t xml:space="preserve"> 1194 </w:t>
+      </w:r>
+      <w:proofErr w:type="spellStart"/>
+      <w:r>
+        <w:rPr>
+          <w:rFonts w:ascii="Courier New" w:hAnsi="Courier New" w:cs="Courier New"/>
+          <w:color w:val="000000"/>
+        </w:rPr>
+        <w:t>ms</w:t>
+      </w:r>
+      <w:proofErr w:type="spellEnd"/>
     </w:p>
     <w:p>
       <w:pPr>
@@ -3151,12 +4165,21 @@
           <w:color w:val="000000"/>
         </w:rPr>
       </w:pPr>
+      <w:proofErr w:type="gramStart"/>
       <w:r>
         <w:rPr>
           <w:i/>
           <w:color w:val="000000"/>
         </w:rPr>
-        <w:t>График  зависимости  времени  выполнения  алгоритма  от  объема исходных данных.</w:t>
+        <w:t>График  зависимости</w:t>
+      </w:r>
+      <w:proofErr w:type="gramEnd"/>
+      <w:r>
+        <w:rPr>
+          <w:i/>
+          <w:color w:val="000000"/>
+        </w:rPr>
+        <w:t xml:space="preserve">  времени  выполнения  алгоритма  от  объема исходных данных.</w:t>
       </w:r>
     </w:p>
     <w:p>
@@ -3292,6 +4315,26 @@
           <w:color w:val="000000"/>
         </w:rPr>
         <w:t>выполнена асимптотическая, верхняя и экспериментальная оценки алгоритма.</w:t>
+      </w:r>
+      <w:r>
+        <w:rPr>
+          <w:color w:val="000000"/>
+        </w:rPr>
+        <w:t xml:space="preserve"> Результаты верхней и экспериментальной оценок алгоритма не совпадают, </w:t>
+      </w:r>
+      <w:r>
+        <w:rPr>
+          <w:color w:val="000000"/>
+        </w:rPr>
+        <w:t>так как экспериментальная оценка включает в себя все операции, совершенные при выполнении программы. Верхняя</w:t>
+      </w:r>
+      <w:bookmarkStart w:id="0" w:name="_GoBack"/>
+      <w:bookmarkEnd w:id="0"/>
+      <w:r>
+        <w:rPr>
+          <w:color w:val="000000"/>
+        </w:rPr>
+        <w:t xml:space="preserve"> оценка показывает предельную сложность, пропорциональную максимальному объёму данных.</w:t>
       </w:r>
     </w:p>
     <w:sectPr>
@@ -3313,7 +4356,7 @@
 </file>
 
 <file path=word/endnotes.xml><?xml version="1.0" encoding="utf-8"?>
-<w:endnotes xmlns:wpc="http://schemas.microsoft.com/office/word/2010/wordprocessingCanvas" xmlns:cx="http://schemas.microsoft.com/office/drawing/2014/chartex" xmlns:cx1="http://schemas.microsoft.com/office/drawing/2015/9/8/chartex" xmlns:cx2="http://schemas.microsoft.com/office/drawing/2015/10/21/chartex" xmlns:cx3="http://schemas.microsoft.com/office/drawing/2016/5/9/chartex" xmlns:cx4="http://schemas.microsoft.com/office/drawing/2016/5/10/chartex" xmlns:cx5="http://schemas.microsoft.com/office/drawing/2016/5/11/chartex" xmlns:cx6="http://schemas.microsoft.com/office/drawing/2016/5/12/chartex" xmlns:cx7="http://schemas.microsoft.com/office/drawing/2016/5/13/chartex" xmlns:cx8="http://schemas.microsoft.com/office/drawing/2016/5/14/chartex" xmlns:mc="http://schemas.openxmlformats.org/markup-compatibility/2006" xmlns:aink="http://schemas.microsoft.com/office/drawing/2016/ink" xmlns:am3d="http://schemas.microsoft.com/office/drawing/2017/model3d" xmlns:o="urn:schemas-microsoft-com:office:office" xmlns:r="http://schemas.openxmlformats.org/officeDocument/2006/relationships" xmlns:m="http://schemas.openxmlformats.org/officeDocument/2006/math" xmlns:v="urn:schemas-microsoft-com:vml" xmlns:wp14="http://schemas.microsoft.com/office/word/2010/wordprocessingDrawing" xmlns:wp="http://schemas.openxmlformats.org/drawingml/2006/wordprocessingDrawing" xmlns:w10="urn:schemas-microsoft-com:office:word" xmlns:w="http://schemas.openxmlformats.org/wordprocessingml/2006/main" xmlns:w14="http://schemas.microsoft.com/office/word/2010/wordml" xmlns:w15="http://schemas.microsoft.com/office/word/2012/wordml" xmlns:w16cex="http://schemas.microsoft.com/office/word/2018/wordml/cex" xmlns:w16cid="http://schemas.microsoft.com/office/word/2016/wordml/cid" xmlns:w16="http://schemas.microsoft.com/office/word/2018/wordml" xmlns:w16se="http://schemas.microsoft.com/office/word/2015/wordml/symex" xmlns:wpg="http://schemas.microsoft.com/office/word/2010/wordprocessingGroup" xmlns:wpi="http://schemas.microsoft.com/office/word/2010/wordprocessingInk" xmlns:wne="http://schemas.microsoft.com/office/word/2006/wordml" xmlns:wps="http://schemas.microsoft.com/office/word/2010/wordprocessingShape" mc:Ignorable="w14 w15 w16se w16cid w16 w16cex wp14">
+<w:endnotes xmlns:wpc="http://schemas.microsoft.com/office/word/2010/wordprocessingCanvas" xmlns:mc="http://schemas.openxmlformats.org/markup-compatibility/2006" xmlns:o="urn:schemas-microsoft-com:office:office" xmlns:r="http://schemas.openxmlformats.org/officeDocument/2006/relationships" xmlns:m="http://schemas.openxmlformats.org/officeDocument/2006/math" xmlns:v="urn:schemas-microsoft-com:vml" xmlns:wp14="http://schemas.microsoft.com/office/word/2010/wordprocessingDrawing" xmlns:wp="http://schemas.openxmlformats.org/drawingml/2006/wordprocessingDrawing" xmlns:w10="urn:schemas-microsoft-com:office:word" xmlns:w="http://schemas.openxmlformats.org/wordprocessingml/2006/main" xmlns:w14="http://schemas.microsoft.com/office/word/2010/wordml" xmlns:w15="http://schemas.microsoft.com/office/word/2012/wordml" xmlns:wpg="http://schemas.microsoft.com/office/word/2010/wordprocessingGroup" xmlns:wpi="http://schemas.microsoft.com/office/word/2010/wordprocessingInk" xmlns:wne="http://schemas.microsoft.com/office/word/2006/wordml" xmlns:wps="http://schemas.microsoft.com/office/word/2010/wordprocessingShape" mc:Ignorable="w14 w15 wp14">
   <w:endnote w:type="separator" w:id="-1">
     <w:p>
       <w:pPr>
@@ -3340,7 +4383,7 @@
 </file>
 
 <file path=word/footer1.xml><?xml version="1.0" encoding="utf-8"?>
-<w:ftr xmlns:wpc="http://schemas.microsoft.com/office/word/2010/wordprocessingCanvas" xmlns:cx="http://schemas.microsoft.com/office/drawing/2014/chartex" xmlns:cx1="http://schemas.microsoft.com/office/drawing/2015/9/8/chartex" xmlns:cx2="http://schemas.microsoft.com/office/drawing/2015/10/21/chartex" xmlns:cx3="http://schemas.microsoft.com/office/drawing/2016/5/9/chartex" xmlns:cx4="http://schemas.microsoft.com/office/drawing/2016/5/10/chartex" xmlns:cx5="http://schemas.microsoft.com/office/drawing/2016/5/11/chartex" xmlns:cx6="http://schemas.microsoft.com/office/drawing/2016/5/12/chartex" xmlns:cx7="http://schemas.microsoft.com/office/drawing/2016/5/13/chartex" xmlns:cx8="http://schemas.microsoft.com/office/drawing/2016/5/14/chartex" xmlns:mc="http://schemas.openxmlformats.org/markup-compatibility/2006" xmlns:aink="http://schemas.microsoft.com/office/drawing/2016/ink" xmlns:am3d="http://schemas.microsoft.com/office/drawing/2017/model3d" xmlns:o="urn:schemas-microsoft-com:office:office" xmlns:r="http://schemas.openxmlformats.org/officeDocument/2006/relationships" xmlns:m="http://schemas.openxmlformats.org/officeDocument/2006/math" xmlns:v="urn:schemas-microsoft-com:vml" xmlns:wp14="http://schemas.microsoft.com/office/word/2010/wordprocessingDrawing" xmlns:wp="http://schemas.openxmlformats.org/drawingml/2006/wordprocessingDrawing" xmlns:w10="urn:schemas-microsoft-com:office:word" xmlns:w="http://schemas.openxmlformats.org/wordprocessingml/2006/main" xmlns:w14="http://schemas.microsoft.com/office/word/2010/wordml" xmlns:w15="http://schemas.microsoft.com/office/word/2012/wordml" xmlns:w16cex="http://schemas.microsoft.com/office/word/2018/wordml/cex" xmlns:w16cid="http://schemas.microsoft.com/office/word/2016/wordml/cid" xmlns:w16="http://schemas.microsoft.com/office/word/2018/wordml" xmlns:w16se="http://schemas.microsoft.com/office/word/2015/wordml/symex" xmlns:wpg="http://schemas.microsoft.com/office/word/2010/wordprocessingGroup" xmlns:wpi="http://schemas.microsoft.com/office/word/2010/wordprocessingInk" xmlns:wne="http://schemas.microsoft.com/office/word/2006/wordml" xmlns:wps="http://schemas.microsoft.com/office/word/2010/wordprocessingShape" mc:Ignorable="w14 w15 w16se w16cid w16 w16cex wp14">
+<w:ftr xmlns:wpc="http://schemas.microsoft.com/office/word/2010/wordprocessingCanvas" xmlns:mc="http://schemas.openxmlformats.org/markup-compatibility/2006" xmlns:o="urn:schemas-microsoft-com:office:office" xmlns:r="http://schemas.openxmlformats.org/officeDocument/2006/relationships" xmlns:m="http://schemas.openxmlformats.org/officeDocument/2006/math" xmlns:v="urn:schemas-microsoft-com:vml" xmlns:wp14="http://schemas.microsoft.com/office/word/2010/wordprocessingDrawing" xmlns:wp="http://schemas.openxmlformats.org/drawingml/2006/wordprocessingDrawing" xmlns:w10="urn:schemas-microsoft-com:office:word" xmlns:w="http://schemas.openxmlformats.org/wordprocessingml/2006/main" xmlns:w14="http://schemas.microsoft.com/office/word/2010/wordml" xmlns:w15="http://schemas.microsoft.com/office/word/2012/wordml" xmlns:wpg="http://schemas.microsoft.com/office/word/2010/wordprocessingGroup" xmlns:wpi="http://schemas.microsoft.com/office/word/2010/wordprocessingInk" xmlns:wne="http://schemas.microsoft.com/office/word/2006/wordml" xmlns:wps="http://schemas.microsoft.com/office/word/2010/wordprocessingShape" mc:Ignorable="w14 w15 wp14">
   <w:p>
     <w:pPr>
       <w:pStyle w:val="ac"/>
@@ -3351,7 +4394,7 @@
 </file>
 
 <file path=word/footer2.xml><?xml version="1.0" encoding="utf-8"?>
-<w:ftr xmlns:wpc="http://schemas.microsoft.com/office/word/2010/wordprocessingCanvas" xmlns:cx="http://schemas.microsoft.com/office/drawing/2014/chartex" xmlns:cx1="http://schemas.microsoft.com/office/drawing/2015/9/8/chartex" xmlns:cx2="http://schemas.microsoft.com/office/drawing/2015/10/21/chartex" xmlns:cx3="http://schemas.microsoft.com/office/drawing/2016/5/9/chartex" xmlns:cx4="http://schemas.microsoft.com/office/drawing/2016/5/10/chartex" xmlns:cx5="http://schemas.microsoft.com/office/drawing/2016/5/11/chartex" xmlns:cx6="http://schemas.microsoft.com/office/drawing/2016/5/12/chartex" xmlns:cx7="http://schemas.microsoft.com/office/drawing/2016/5/13/chartex" xmlns:cx8="http://schemas.microsoft.com/office/drawing/2016/5/14/chartex" xmlns:mc="http://schemas.openxmlformats.org/markup-compatibility/2006" xmlns:aink="http://schemas.microsoft.com/office/drawing/2016/ink" xmlns:am3d="http://schemas.microsoft.com/office/drawing/2017/model3d" xmlns:o="urn:schemas-microsoft-com:office:office" xmlns:r="http://schemas.openxmlformats.org/officeDocument/2006/relationships" xmlns:m="http://schemas.openxmlformats.org/officeDocument/2006/math" xmlns:v="urn:schemas-microsoft-com:vml" xmlns:wp14="http://schemas.microsoft.com/office/word/2010/wordprocessingDrawing" xmlns:wp="http://schemas.openxmlformats.org/drawingml/2006/wordprocessingDrawing" xmlns:w10="urn:schemas-microsoft-com:office:word" xmlns:w="http://schemas.openxmlformats.org/wordprocessingml/2006/main" xmlns:w14="http://schemas.microsoft.com/office/word/2010/wordml" xmlns:w15="http://schemas.microsoft.com/office/word/2012/wordml" xmlns:w16cex="http://schemas.microsoft.com/office/word/2018/wordml/cex" xmlns:w16cid="http://schemas.microsoft.com/office/word/2016/wordml/cid" xmlns:w16="http://schemas.microsoft.com/office/word/2018/wordml" xmlns:w16se="http://schemas.microsoft.com/office/word/2015/wordml/symex" xmlns:wpg="http://schemas.microsoft.com/office/word/2010/wordprocessingGroup" xmlns:wpi="http://schemas.microsoft.com/office/word/2010/wordprocessingInk" xmlns:wne="http://schemas.microsoft.com/office/word/2006/wordml" xmlns:wps="http://schemas.microsoft.com/office/word/2010/wordprocessingShape" mc:Ignorable="w14 w15 w16se w16cid w16 w16cex wp14">
+<w:ftr xmlns:wpc="http://schemas.microsoft.com/office/word/2010/wordprocessingCanvas" xmlns:mc="http://schemas.openxmlformats.org/markup-compatibility/2006" xmlns:o="urn:schemas-microsoft-com:office:office" xmlns:r="http://schemas.openxmlformats.org/officeDocument/2006/relationships" xmlns:m="http://schemas.openxmlformats.org/officeDocument/2006/math" xmlns:v="urn:schemas-microsoft-com:vml" xmlns:wp14="http://schemas.microsoft.com/office/word/2010/wordprocessingDrawing" xmlns:wp="http://schemas.openxmlformats.org/drawingml/2006/wordprocessingDrawing" xmlns:w10="urn:schemas-microsoft-com:office:word" xmlns:w="http://schemas.openxmlformats.org/wordprocessingml/2006/main" xmlns:w14="http://schemas.microsoft.com/office/word/2010/wordml" xmlns:w15="http://schemas.microsoft.com/office/word/2012/wordml" xmlns:wpg="http://schemas.microsoft.com/office/word/2010/wordprocessingGroup" xmlns:wpi="http://schemas.microsoft.com/office/word/2010/wordprocessingInk" xmlns:wne="http://schemas.microsoft.com/office/word/2006/wordml" xmlns:wps="http://schemas.microsoft.com/office/word/2010/wordprocessingShape" mc:Ignorable="w14 w15 wp14">
   <w:sdt>
     <w:sdtPr>
       <w:id w:val="1947424778"/>
@@ -3399,7 +4442,7 @@
 </file>
 
 <file path=word/footer3.xml><?xml version="1.0" encoding="utf-8"?>
-<w:ftr xmlns:wpc="http://schemas.microsoft.com/office/word/2010/wordprocessingCanvas" xmlns:cx="http://schemas.microsoft.com/office/drawing/2014/chartex" xmlns:cx1="http://schemas.microsoft.com/office/drawing/2015/9/8/chartex" xmlns:cx2="http://schemas.microsoft.com/office/drawing/2015/10/21/chartex" xmlns:cx3="http://schemas.microsoft.com/office/drawing/2016/5/9/chartex" xmlns:cx4="http://schemas.microsoft.com/office/drawing/2016/5/10/chartex" xmlns:cx5="http://schemas.microsoft.com/office/drawing/2016/5/11/chartex" xmlns:cx6="http://schemas.microsoft.com/office/drawing/2016/5/12/chartex" xmlns:cx7="http://schemas.microsoft.com/office/drawing/2016/5/13/chartex" xmlns:cx8="http://schemas.microsoft.com/office/drawing/2016/5/14/chartex" xmlns:mc="http://schemas.openxmlformats.org/markup-compatibility/2006" xmlns:aink="http://schemas.microsoft.com/office/drawing/2016/ink" xmlns:am3d="http://schemas.microsoft.com/office/drawing/2017/model3d" xmlns:o="urn:schemas-microsoft-com:office:office" xmlns:r="http://schemas.openxmlformats.org/officeDocument/2006/relationships" xmlns:m="http://schemas.openxmlformats.org/officeDocument/2006/math" xmlns:v="urn:schemas-microsoft-com:vml" xmlns:wp14="http://schemas.microsoft.com/office/word/2010/wordprocessingDrawing" xmlns:wp="http://schemas.openxmlformats.org/drawingml/2006/wordprocessingDrawing" xmlns:w10="urn:schemas-microsoft-com:office:word" xmlns:w="http://schemas.openxmlformats.org/wordprocessingml/2006/main" xmlns:w14="http://schemas.microsoft.com/office/word/2010/wordml" xmlns:w15="http://schemas.microsoft.com/office/word/2012/wordml" xmlns:w16cex="http://schemas.microsoft.com/office/word/2018/wordml/cex" xmlns:w16cid="http://schemas.microsoft.com/office/word/2016/wordml/cid" xmlns:w16="http://schemas.microsoft.com/office/word/2018/wordml" xmlns:w16se="http://schemas.microsoft.com/office/word/2015/wordml/symex" xmlns:wpg="http://schemas.microsoft.com/office/word/2010/wordprocessingGroup" xmlns:wpi="http://schemas.microsoft.com/office/word/2010/wordprocessingInk" xmlns:wne="http://schemas.microsoft.com/office/word/2006/wordml" xmlns:wps="http://schemas.microsoft.com/office/word/2010/wordprocessingShape" mc:Ignorable="w14 w15 w16se w16cid w16 w16cex wp14">
+<w:ftr xmlns:wpc="http://schemas.microsoft.com/office/word/2010/wordprocessingCanvas" xmlns:mc="http://schemas.openxmlformats.org/markup-compatibility/2006" xmlns:o="urn:schemas-microsoft-com:office:office" xmlns:r="http://schemas.openxmlformats.org/officeDocument/2006/relationships" xmlns:m="http://schemas.openxmlformats.org/officeDocument/2006/math" xmlns:v="urn:schemas-microsoft-com:vml" xmlns:wp14="http://schemas.microsoft.com/office/word/2010/wordprocessingDrawing" xmlns:wp="http://schemas.openxmlformats.org/drawingml/2006/wordprocessingDrawing" xmlns:w10="urn:schemas-microsoft-com:office:word" xmlns:w="http://schemas.openxmlformats.org/wordprocessingml/2006/main" xmlns:w14="http://schemas.microsoft.com/office/word/2010/wordml" xmlns:w15="http://schemas.microsoft.com/office/word/2012/wordml" xmlns:wpg="http://schemas.microsoft.com/office/word/2010/wordprocessingGroup" xmlns:wpi="http://schemas.microsoft.com/office/word/2010/wordprocessingInk" xmlns:wne="http://schemas.microsoft.com/office/word/2006/wordml" xmlns:wps="http://schemas.microsoft.com/office/word/2010/wordprocessingShape" mc:Ignorable="w14 w15 wp14">
   <w:p>
     <w:pPr>
       <w:pStyle w:val="ac"/>
@@ -3410,7 +4453,7 @@
 </file>
 
 <file path=word/footnotes.xml><?xml version="1.0" encoding="utf-8"?>
-<w:footnotes xmlns:wpc="http://schemas.microsoft.com/office/word/2010/wordprocessingCanvas" xmlns:cx="http://schemas.microsoft.com/office/drawing/2014/chartex" xmlns:cx1="http://schemas.microsoft.com/office/drawing/2015/9/8/chartex" xmlns:cx2="http://schemas.microsoft.com/office/drawing/2015/10/21/chartex" xmlns:cx3="http://schemas.microsoft.com/office/drawing/2016/5/9/chartex" xmlns:cx4="http://schemas.microsoft.com/office/drawing/2016/5/10/chartex" xmlns:cx5="http://schemas.microsoft.com/office/drawing/2016/5/11/chartex" xmlns:cx6="http://schemas.microsoft.com/office/drawing/2016/5/12/chartex" xmlns:cx7="http://schemas.microsoft.com/office/drawing/2016/5/13/chartex" xmlns:cx8="http://schemas.microsoft.com/office/drawing/2016/5/14/chartex" xmlns:mc="http://schemas.openxmlformats.org/markup-compatibility/2006" xmlns:aink="http://schemas.microsoft.com/office/drawing/2016/ink" xmlns:am3d="http://schemas.microsoft.com/office/drawing/2017/model3d" xmlns:o="urn:schemas-microsoft-com:office:office" xmlns:r="http://schemas.openxmlformats.org/officeDocument/2006/relationships" xmlns:m="http://schemas.openxmlformats.org/officeDocument/2006/math" xmlns:v="urn:schemas-microsoft-com:vml" xmlns:wp14="http://schemas.microsoft.com/office/word/2010/wordprocessingDrawing" xmlns:wp="http://schemas.openxmlformats.org/drawingml/2006/wordprocessingDrawing" xmlns:w10="urn:schemas-microsoft-com:office:word" xmlns:w="http://schemas.openxmlformats.org/wordprocessingml/2006/main" xmlns:w14="http://schemas.microsoft.com/office/word/2010/wordml" xmlns:w15="http://schemas.microsoft.com/office/word/2012/wordml" xmlns:w16cex="http://schemas.microsoft.com/office/word/2018/wordml/cex" xmlns:w16cid="http://schemas.microsoft.com/office/word/2016/wordml/cid" xmlns:w16="http://schemas.microsoft.com/office/word/2018/wordml" xmlns:w16se="http://schemas.microsoft.com/office/word/2015/wordml/symex" xmlns:wpg="http://schemas.microsoft.com/office/word/2010/wordprocessingGroup" xmlns:wpi="http://schemas.microsoft.com/office/word/2010/wordprocessingInk" xmlns:wne="http://schemas.microsoft.com/office/word/2006/wordml" xmlns:wps="http://schemas.microsoft.com/office/word/2010/wordprocessingShape" mc:Ignorable="w14 w15 w16se w16cid w16 w16cex wp14">
+<w:footnotes xmlns:wpc="http://schemas.microsoft.com/office/word/2010/wordprocessingCanvas" xmlns:mc="http://schemas.openxmlformats.org/markup-compatibility/2006" xmlns:o="urn:schemas-microsoft-com:office:office" xmlns:r="http://schemas.openxmlformats.org/officeDocument/2006/relationships" xmlns:m="http://schemas.openxmlformats.org/officeDocument/2006/math" xmlns:v="urn:schemas-microsoft-com:vml" xmlns:wp14="http://schemas.microsoft.com/office/word/2010/wordprocessingDrawing" xmlns:wp="http://schemas.openxmlformats.org/drawingml/2006/wordprocessingDrawing" xmlns:w10="urn:schemas-microsoft-com:office:word" xmlns:w="http://schemas.openxmlformats.org/wordprocessingml/2006/main" xmlns:w14="http://schemas.microsoft.com/office/word/2010/wordml" xmlns:w15="http://schemas.microsoft.com/office/word/2012/wordml" xmlns:wpg="http://schemas.microsoft.com/office/word/2010/wordprocessingGroup" xmlns:wpi="http://schemas.microsoft.com/office/word/2010/wordprocessingInk" xmlns:wne="http://schemas.microsoft.com/office/word/2006/wordml" xmlns:wps="http://schemas.microsoft.com/office/word/2010/wordprocessingShape" mc:Ignorable="w14 w15 wp14">
   <w:footnote w:type="separator" w:id="-1">
     <w:p>
       <w:pPr>
@@ -3437,7 +4480,7 @@
 </file>
 
 <file path=word/header1.xml><?xml version="1.0" encoding="utf-8"?>
-<w:hdr xmlns:wpc="http://schemas.microsoft.com/office/word/2010/wordprocessingCanvas" xmlns:cx="http://schemas.microsoft.com/office/drawing/2014/chartex" xmlns:cx1="http://schemas.microsoft.com/office/drawing/2015/9/8/chartex" xmlns:cx2="http://schemas.microsoft.com/office/drawing/2015/10/21/chartex" xmlns:cx3="http://schemas.microsoft.com/office/drawing/2016/5/9/chartex" xmlns:cx4="http://schemas.microsoft.com/office/drawing/2016/5/10/chartex" xmlns:cx5="http://schemas.microsoft.com/office/drawing/2016/5/11/chartex" xmlns:cx6="http://schemas.microsoft.com/office/drawing/2016/5/12/chartex" xmlns:cx7="http://schemas.microsoft.com/office/drawing/2016/5/13/chartex" xmlns:cx8="http://schemas.microsoft.com/office/drawing/2016/5/14/chartex" xmlns:mc="http://schemas.openxmlformats.org/markup-compatibility/2006" xmlns:aink="http://schemas.microsoft.com/office/drawing/2016/ink" xmlns:am3d="http://schemas.microsoft.com/office/drawing/2017/model3d" xmlns:o="urn:schemas-microsoft-com:office:office" xmlns:r="http://schemas.openxmlformats.org/officeDocument/2006/relationships" xmlns:m="http://schemas.openxmlformats.org/officeDocument/2006/math" xmlns:v="urn:schemas-microsoft-com:vml" xmlns:wp14="http://schemas.microsoft.com/office/word/2010/wordprocessingDrawing" xmlns:wp="http://schemas.openxmlformats.org/drawingml/2006/wordprocessingDrawing" xmlns:w10="urn:schemas-microsoft-com:office:word" xmlns:w="http://schemas.openxmlformats.org/wordprocessingml/2006/main" xmlns:w14="http://schemas.microsoft.com/office/word/2010/wordml" xmlns:w15="http://schemas.microsoft.com/office/word/2012/wordml" xmlns:w16cex="http://schemas.microsoft.com/office/word/2018/wordml/cex" xmlns:w16cid="http://schemas.microsoft.com/office/word/2016/wordml/cid" xmlns:w16="http://schemas.microsoft.com/office/word/2018/wordml" xmlns:w16se="http://schemas.microsoft.com/office/word/2015/wordml/symex" xmlns:wpg="http://schemas.microsoft.com/office/word/2010/wordprocessingGroup" xmlns:wpi="http://schemas.microsoft.com/office/word/2010/wordprocessingInk" xmlns:wne="http://schemas.microsoft.com/office/word/2006/wordml" xmlns:wps="http://schemas.microsoft.com/office/word/2010/wordprocessingShape" mc:Ignorable="w14 w15 w16se w16cid w16 w16cex wp14">
+<w:hdr xmlns:wpc="http://schemas.microsoft.com/office/word/2010/wordprocessingCanvas" xmlns:mc="http://schemas.openxmlformats.org/markup-compatibility/2006" xmlns:o="urn:schemas-microsoft-com:office:office" xmlns:r="http://schemas.openxmlformats.org/officeDocument/2006/relationships" xmlns:m="http://schemas.openxmlformats.org/officeDocument/2006/math" xmlns:v="urn:schemas-microsoft-com:vml" xmlns:wp14="http://schemas.microsoft.com/office/word/2010/wordprocessingDrawing" xmlns:wp="http://schemas.openxmlformats.org/drawingml/2006/wordprocessingDrawing" xmlns:w10="urn:schemas-microsoft-com:office:word" xmlns:w="http://schemas.openxmlformats.org/wordprocessingml/2006/main" xmlns:w14="http://schemas.microsoft.com/office/word/2010/wordml" xmlns:w15="http://schemas.microsoft.com/office/word/2012/wordml" xmlns:wpg="http://schemas.microsoft.com/office/word/2010/wordprocessingGroup" xmlns:wpi="http://schemas.microsoft.com/office/word/2010/wordprocessingInk" xmlns:wne="http://schemas.microsoft.com/office/word/2006/wordml" xmlns:wps="http://schemas.microsoft.com/office/word/2010/wordprocessingShape" mc:Ignorable="w14 w15 wp14">
   <w:p>
     <w:pPr>
       <w:pStyle w:val="aa"/>
@@ -3448,7 +4491,7 @@
 </file>
 
 <file path=word/header2.xml><?xml version="1.0" encoding="utf-8"?>
-<w:hdr xmlns:wpc="http://schemas.microsoft.com/office/word/2010/wordprocessingCanvas" xmlns:cx="http://schemas.microsoft.com/office/drawing/2014/chartex" xmlns:cx1="http://schemas.microsoft.com/office/drawing/2015/9/8/chartex" xmlns:cx2="http://schemas.microsoft.com/office/drawing/2015/10/21/chartex" xmlns:cx3="http://schemas.microsoft.com/office/drawing/2016/5/9/chartex" xmlns:cx4="http://schemas.microsoft.com/office/drawing/2016/5/10/chartex" xmlns:cx5="http://schemas.microsoft.com/office/drawing/2016/5/11/chartex" xmlns:cx6="http://schemas.microsoft.com/office/drawing/2016/5/12/chartex" xmlns:cx7="http://schemas.microsoft.com/office/drawing/2016/5/13/chartex" xmlns:cx8="http://schemas.microsoft.com/office/drawing/2016/5/14/chartex" xmlns:mc="http://schemas.openxmlformats.org/markup-compatibility/2006" xmlns:aink="http://schemas.microsoft.com/office/drawing/2016/ink" xmlns:am3d="http://schemas.microsoft.com/office/drawing/2017/model3d" xmlns:o="urn:schemas-microsoft-com:office:office" xmlns:r="http://schemas.openxmlformats.org/officeDocument/2006/relationships" xmlns:m="http://schemas.openxmlformats.org/officeDocument/2006/math" xmlns:v="urn:schemas-microsoft-com:vml" xmlns:wp14="http://schemas.microsoft.com/office/word/2010/wordprocessingDrawing" xmlns:wp="http://schemas.openxmlformats.org/drawingml/2006/wordprocessingDrawing" xmlns:w10="urn:schemas-microsoft-com:office:word" xmlns:w="http://schemas.openxmlformats.org/wordprocessingml/2006/main" xmlns:w14="http://schemas.microsoft.com/office/word/2010/wordml" xmlns:w15="http://schemas.microsoft.com/office/word/2012/wordml" xmlns:w16cex="http://schemas.microsoft.com/office/word/2018/wordml/cex" xmlns:w16cid="http://schemas.microsoft.com/office/word/2016/wordml/cid" xmlns:w16="http://schemas.microsoft.com/office/word/2018/wordml" xmlns:w16se="http://schemas.microsoft.com/office/word/2015/wordml/symex" xmlns:wpg="http://schemas.microsoft.com/office/word/2010/wordprocessingGroup" xmlns:wpi="http://schemas.microsoft.com/office/word/2010/wordprocessingInk" xmlns:wne="http://schemas.microsoft.com/office/word/2006/wordml" xmlns:wps="http://schemas.microsoft.com/office/word/2010/wordprocessingShape" mc:Ignorable="w14 w15 w16se w16cid w16 w16cex wp14">
+<w:hdr xmlns:wpc="http://schemas.microsoft.com/office/word/2010/wordprocessingCanvas" xmlns:mc="http://schemas.openxmlformats.org/markup-compatibility/2006" xmlns:o="urn:schemas-microsoft-com:office:office" xmlns:r="http://schemas.openxmlformats.org/officeDocument/2006/relationships" xmlns:m="http://schemas.openxmlformats.org/officeDocument/2006/math" xmlns:v="urn:schemas-microsoft-com:vml" xmlns:wp14="http://schemas.microsoft.com/office/word/2010/wordprocessingDrawing" xmlns:wp="http://schemas.openxmlformats.org/drawingml/2006/wordprocessingDrawing" xmlns:w10="urn:schemas-microsoft-com:office:word" xmlns:w="http://schemas.openxmlformats.org/wordprocessingml/2006/main" xmlns:w14="http://schemas.microsoft.com/office/word/2010/wordml" xmlns:w15="http://schemas.microsoft.com/office/word/2012/wordml" xmlns:wpg="http://schemas.microsoft.com/office/word/2010/wordprocessingGroup" xmlns:wpi="http://schemas.microsoft.com/office/word/2010/wordprocessingInk" xmlns:wne="http://schemas.microsoft.com/office/word/2006/wordml" xmlns:wps="http://schemas.microsoft.com/office/word/2010/wordprocessingShape" mc:Ignorable="w14 w15 wp14">
   <w:p>
     <w:pPr>
       <w:pStyle w:val="aa"/>
@@ -3459,7 +4502,7 @@
 </file>
 
 <file path=word/header3.xml><?xml version="1.0" encoding="utf-8"?>
-<w:hdr xmlns:wpc="http://schemas.microsoft.com/office/word/2010/wordprocessingCanvas" xmlns:cx="http://schemas.microsoft.com/office/drawing/2014/chartex" xmlns:cx1="http://schemas.microsoft.com/office/drawing/2015/9/8/chartex" xmlns:cx2="http://schemas.microsoft.com/office/drawing/2015/10/21/chartex" xmlns:cx3="http://schemas.microsoft.com/office/drawing/2016/5/9/chartex" xmlns:cx4="http://schemas.microsoft.com/office/drawing/2016/5/10/chartex" xmlns:cx5="http://schemas.microsoft.com/office/drawing/2016/5/11/chartex" xmlns:cx6="http://schemas.microsoft.com/office/drawing/2016/5/12/chartex" xmlns:cx7="http://schemas.microsoft.com/office/drawing/2016/5/13/chartex" xmlns:cx8="http://schemas.microsoft.com/office/drawing/2016/5/14/chartex" xmlns:mc="http://schemas.openxmlformats.org/markup-compatibility/2006" xmlns:aink="http://schemas.microsoft.com/office/drawing/2016/ink" xmlns:am3d="http://schemas.microsoft.com/office/drawing/2017/model3d" xmlns:o="urn:schemas-microsoft-com:office:office" xmlns:r="http://schemas.openxmlformats.org/officeDocument/2006/relationships" xmlns:m="http://schemas.openxmlformats.org/officeDocument/2006/math" xmlns:v="urn:schemas-microsoft-com:vml" xmlns:wp14="http://schemas.microsoft.com/office/word/2010/wordprocessingDrawing" xmlns:wp="http://schemas.openxmlformats.org/drawingml/2006/wordprocessingDrawing" xmlns:w10="urn:schemas-microsoft-com:office:word" xmlns:w="http://schemas.openxmlformats.org/wordprocessingml/2006/main" xmlns:w14="http://schemas.microsoft.com/office/word/2010/wordml" xmlns:w15="http://schemas.microsoft.com/office/word/2012/wordml" xmlns:w16cex="http://schemas.microsoft.com/office/word/2018/wordml/cex" xmlns:w16cid="http://schemas.microsoft.com/office/word/2016/wordml/cid" xmlns:w16="http://schemas.microsoft.com/office/word/2018/wordml" xmlns:w16se="http://schemas.microsoft.com/office/word/2015/wordml/symex" xmlns:wpg="http://schemas.microsoft.com/office/word/2010/wordprocessingGroup" xmlns:wpi="http://schemas.microsoft.com/office/word/2010/wordprocessingInk" xmlns:wne="http://schemas.microsoft.com/office/word/2006/wordml" xmlns:wps="http://schemas.microsoft.com/office/word/2010/wordprocessingShape" mc:Ignorable="w14 w15 w16se w16cid w16 w16cex wp14">
+<w:hdr xmlns:wpc="http://schemas.microsoft.com/office/word/2010/wordprocessingCanvas" xmlns:mc="http://schemas.openxmlformats.org/markup-compatibility/2006" xmlns:o="urn:schemas-microsoft-com:office:office" xmlns:r="http://schemas.openxmlformats.org/officeDocument/2006/relationships" xmlns:m="http://schemas.openxmlformats.org/officeDocument/2006/math" xmlns:v="urn:schemas-microsoft-com:vml" xmlns:wp14="http://schemas.microsoft.com/office/word/2010/wordprocessingDrawing" xmlns:wp="http://schemas.openxmlformats.org/drawingml/2006/wordprocessingDrawing" xmlns:w10="urn:schemas-microsoft-com:office:word" xmlns:w="http://schemas.openxmlformats.org/wordprocessingml/2006/main" xmlns:w14="http://schemas.microsoft.com/office/word/2010/wordml" xmlns:w15="http://schemas.microsoft.com/office/word/2012/wordml" xmlns:wpg="http://schemas.microsoft.com/office/word/2010/wordprocessingGroup" xmlns:wpi="http://schemas.microsoft.com/office/word/2010/wordprocessingInk" xmlns:wne="http://schemas.microsoft.com/office/word/2006/wordml" xmlns:wps="http://schemas.microsoft.com/office/word/2010/wordprocessingShape" mc:Ignorable="w14 w15 wp14">
   <w:p>
     <w:pPr>
       <w:pStyle w:val="aa"/>
@@ -3470,8 +4513,8 @@
 </file>
 
 <file path=word/numbering.xml><?xml version="1.0" encoding="utf-8"?>
-<w:numbering xmlns:wpc="http://schemas.microsoft.com/office/word/2010/wordprocessingCanvas" xmlns:cx="http://schemas.microsoft.com/office/drawing/2014/chartex" xmlns:cx1="http://schemas.microsoft.com/office/drawing/2015/9/8/chartex" xmlns:cx2="http://schemas.microsoft.com/office/drawing/2015/10/21/chartex" xmlns:cx3="http://schemas.microsoft.com/office/drawing/2016/5/9/chartex" xmlns:cx4="http://schemas.microsoft.com/office/drawing/2016/5/10/chartex" xmlns:cx5="http://schemas.microsoft.com/office/drawing/2016/5/11/chartex" xmlns:cx6="http://schemas.microsoft.com/office/drawing/2016/5/12/chartex" xmlns:cx7="http://schemas.microsoft.com/office/drawing/2016/5/13/chartex" xmlns:cx8="http://schemas.microsoft.com/office/drawing/2016/5/14/chartex" xmlns:mc="http://schemas.openxmlformats.org/markup-compatibility/2006" xmlns:aink="http://schemas.microsoft.com/office/drawing/2016/ink" xmlns:am3d="http://schemas.microsoft.com/office/drawing/2017/model3d" xmlns:o="urn:schemas-microsoft-com:office:office" xmlns:r="http://schemas.openxmlformats.org/officeDocument/2006/relationships" xmlns:m="http://schemas.openxmlformats.org/officeDocument/2006/math" xmlns:v="urn:schemas-microsoft-com:vml" xmlns:wp14="http://schemas.microsoft.com/office/word/2010/wordprocessingDrawing" xmlns:wp="http://schemas.openxmlformats.org/drawingml/2006/wordprocessingDrawing" xmlns:w10="urn:schemas-microsoft-com:office:word" xmlns:w="http://schemas.openxmlformats.org/wordprocessingml/2006/main" xmlns:w14="http://schemas.microsoft.com/office/word/2010/wordml" xmlns:w15="http://schemas.microsoft.com/office/word/2012/wordml" xmlns:w16cex="http://schemas.microsoft.com/office/word/2018/wordml/cex" xmlns:w16cid="http://schemas.microsoft.com/office/word/2016/wordml/cid" xmlns:w16="http://schemas.microsoft.com/office/word/2018/wordml" xmlns:w16se="http://schemas.microsoft.com/office/word/2015/wordml/symex" xmlns:wpg="http://schemas.microsoft.com/office/word/2010/wordprocessingGroup" xmlns:wpi="http://schemas.microsoft.com/office/word/2010/wordprocessingInk" xmlns:wne="http://schemas.microsoft.com/office/word/2006/wordml" xmlns:wps="http://schemas.microsoft.com/office/word/2010/wordprocessingShape" mc:Ignorable="w14 w15 w16se w16cid w16 w16cex wp14">
-  <w:abstractNum w:abstractNumId="0" w15:restartNumberingAfterBreak="0">
+<w:numbering xmlns:wpc="http://schemas.microsoft.com/office/word/2010/wordprocessingCanvas" xmlns:mc="http://schemas.openxmlformats.org/markup-compatibility/2006" xmlns:o="urn:schemas-microsoft-com:office:office" xmlns:r="http://schemas.openxmlformats.org/officeDocument/2006/relationships" xmlns:m="http://schemas.openxmlformats.org/officeDocument/2006/math" xmlns:v="urn:schemas-microsoft-com:vml" xmlns:wp14="http://schemas.microsoft.com/office/word/2010/wordprocessingDrawing" xmlns:wp="http://schemas.openxmlformats.org/drawingml/2006/wordprocessingDrawing" xmlns:w10="urn:schemas-microsoft-com:office:word" xmlns:w="http://schemas.openxmlformats.org/wordprocessingml/2006/main" xmlns:w14="http://schemas.microsoft.com/office/word/2010/wordml" xmlns:w15="http://schemas.microsoft.com/office/word/2012/wordml" xmlns:wpg="http://schemas.microsoft.com/office/word/2010/wordprocessingGroup" xmlns:wpi="http://schemas.microsoft.com/office/word/2010/wordprocessingInk" xmlns:wne="http://schemas.microsoft.com/office/word/2006/wordml" xmlns:wps="http://schemas.microsoft.com/office/word/2010/wordprocessingShape" mc:Ignorable="w14 w15 wp14">
+  <w:abstractNum w:abstractNumId="0">
     <w:nsid w:val="0DE372A6"/>
     <w:multiLevelType w:val="hybridMultilevel"/>
     <w:tmpl w:val="38A441B6"/>
@@ -3557,7 +4600,7 @@
       </w:pPr>
     </w:lvl>
   </w:abstractNum>
-  <w:abstractNum w:abstractNumId="1" w15:restartNumberingAfterBreak="0">
+  <w:abstractNum w:abstractNumId="1">
     <w:nsid w:val="0F2355E6"/>
     <w:multiLevelType w:val="hybridMultilevel"/>
     <w:tmpl w:val="DEE45596"/>
@@ -3671,7 +4714,7 @@
       </w:rPr>
     </w:lvl>
   </w:abstractNum>
-  <w:abstractNum w:abstractNumId="2" w15:restartNumberingAfterBreak="0">
+  <w:abstractNum w:abstractNumId="2">
     <w:nsid w:val="241D2FB6"/>
     <w:multiLevelType w:val="hybridMultilevel"/>
     <w:tmpl w:val="3B5A573A"/>
@@ -3784,7 +4827,7 @@
       </w:rPr>
     </w:lvl>
   </w:abstractNum>
-  <w:abstractNum w:abstractNumId="3" w15:restartNumberingAfterBreak="0">
+  <w:abstractNum w:abstractNumId="3">
     <w:nsid w:val="31D86D12"/>
     <w:multiLevelType w:val="hybridMultilevel"/>
     <w:tmpl w:val="5BC88374"/>
@@ -3897,7 +4940,7 @@
       </w:rPr>
     </w:lvl>
   </w:abstractNum>
-  <w:abstractNum w:abstractNumId="4" w15:restartNumberingAfterBreak="0">
+  <w:abstractNum w:abstractNumId="4">
     <w:nsid w:val="7FD97093"/>
     <w:multiLevelType w:val="hybridMultilevel"/>
     <w:tmpl w:val="24C86A98"/>
@@ -4029,7 +5072,7 @@
 </file>
 
 <file path=word/styles.xml><?xml version="1.0" encoding="utf-8"?>
-<w:styles xmlns:mc="http://schemas.openxmlformats.org/markup-compatibility/2006" xmlns:r="http://schemas.openxmlformats.org/officeDocument/2006/relationships" xmlns:w="http://schemas.openxmlformats.org/wordprocessingml/2006/main" xmlns:w14="http://schemas.microsoft.com/office/word/2010/wordml" xmlns:w15="http://schemas.microsoft.com/office/word/2012/wordml" xmlns:w16cex="http://schemas.microsoft.com/office/word/2018/wordml/cex" xmlns:w16cid="http://schemas.microsoft.com/office/word/2016/wordml/cid" xmlns:w16="http://schemas.microsoft.com/office/word/2018/wordml" xmlns:w16se="http://schemas.microsoft.com/office/word/2015/wordml/symex" mc:Ignorable="w14 w15 w16se w16cid w16 w16cex">
+<w:styles xmlns:mc="http://schemas.openxmlformats.org/markup-compatibility/2006" xmlns:r="http://schemas.openxmlformats.org/officeDocument/2006/relationships" xmlns:w="http://schemas.openxmlformats.org/wordprocessingml/2006/main" xmlns:w14="http://schemas.microsoft.com/office/word/2010/wordml" xmlns:w15="http://schemas.microsoft.com/office/word/2012/wordml" mc:Ignorable="w14 w15">
   <w:docDefaults>
     <w:rPrDefault>
       <w:rPr>
@@ -4039,7 +5082,7 @@
     </w:rPrDefault>
     <w:pPrDefault/>
   </w:docDefaults>
-  <w:latentStyles w:defLockedState="0" w:defUIPriority="99" w:defSemiHidden="0" w:defUnhideWhenUsed="0" w:defQFormat="0" w:count="376">
+  <w:latentStyles w:defLockedState="0" w:defUIPriority="99" w:defSemiHidden="0" w:defUnhideWhenUsed="0" w:defQFormat="0" w:count="371">
     <w:lsdException w:name="Normal" w:uiPriority="0" w:qFormat="1"/>
     <w:lsdException w:name="heading 1" w:uiPriority="9" w:qFormat="1"/>
     <w:lsdException w:name="heading 2" w:semiHidden="1" w:uiPriority="9" w:unhideWhenUsed="1" w:qFormat="1"/>
@@ -4145,6 +5188,7 @@
     <w:lsdException w:name="HTML Sample" w:semiHidden="1" w:unhideWhenUsed="1"/>
     <w:lsdException w:name="HTML Typewriter" w:semiHidden="1" w:unhideWhenUsed="1"/>
     <w:lsdException w:name="HTML Variable" w:semiHidden="1" w:unhideWhenUsed="1"/>
+    <w:lsdException w:name="Normal Table" w:semiHidden="1" w:unhideWhenUsed="1"/>
     <w:lsdException w:name="annotation subject" w:semiHidden="1" w:unhideWhenUsed="1"/>
     <w:lsdException w:name="No List" w:semiHidden="1" w:unhideWhenUsed="1"/>
     <w:lsdException w:name="Outline List 1" w:semiHidden="1" w:unhideWhenUsed="1"/>
@@ -4187,8 +5231,11 @@
     <w:lsdException w:name="Table Contemporary" w:semiHidden="1" w:unhideWhenUsed="1"/>
     <w:lsdException w:name="Table Elegant" w:semiHidden="1" w:unhideWhenUsed="1"/>
     <w:lsdException w:name="Table Professional" w:semiHidden="1" w:unhideWhenUsed="1"/>
+    <w:lsdException w:name="Table Subtle 1" w:semiHidden="1" w:unhideWhenUsed="1"/>
     <w:lsdException w:name="Table Subtle 2" w:semiHidden="1" w:unhideWhenUsed="1"/>
     <w:lsdException w:name="Table Web 1" w:semiHidden="1" w:unhideWhenUsed="1"/>
+    <w:lsdException w:name="Table Web 2" w:semiHidden="1" w:unhideWhenUsed="1"/>
+    <w:lsdException w:name="Table Web 3" w:semiHidden="1" w:unhideWhenUsed="1"/>
     <w:lsdException w:name="Balloon Text" w:semiHidden="1" w:unhideWhenUsed="1"/>
     <w:lsdException w:name="Table Grid" w:uiPriority="59"/>
     <w:lsdException w:name="Table Theme" w:semiHidden="1" w:unhideWhenUsed="1"/>
@@ -4407,11 +5454,6 @@
     <w:lsdException w:name="List Table 5 Dark Accent 6" w:uiPriority="50"/>
     <w:lsdException w:name="List Table 6 Colorful Accent 6" w:uiPriority="51"/>
     <w:lsdException w:name="List Table 7 Colorful Accent 6" w:uiPriority="52"/>
-    <w:lsdException w:name="Mention" w:semiHidden="1" w:unhideWhenUsed="1"/>
-    <w:lsdException w:name="Smart Hyperlink" w:semiHidden="1" w:unhideWhenUsed="1"/>
-    <w:lsdException w:name="Hashtag" w:semiHidden="1" w:unhideWhenUsed="1"/>
-    <w:lsdException w:name="Unresolved Mention" w:semiHidden="1" w:unhideWhenUsed="1"/>
-    <w:lsdException w:name="Smart Link" w:semiHidden="1" w:unhideWhenUsed="1"/>
   </w:latentStyles>
   <w:style w:type="paragraph" w:default="1" w:styleId="a">
     <w:name w:val="Normal"/>
@@ -4723,7 +5765,7 @@
 </file>
 
 <file path=word/charts/chart1.xml><?xml version="1.0" encoding="utf-8"?>
-<c:chartSpace xmlns:c="http://schemas.openxmlformats.org/drawingml/2006/chart" xmlns:a="http://schemas.openxmlformats.org/drawingml/2006/main" xmlns:r="http://schemas.openxmlformats.org/officeDocument/2006/relationships" xmlns:c16r2="http://schemas.microsoft.com/office/drawing/2015/06/chart">
+<c:chartSpace xmlns:c="http://schemas.openxmlformats.org/drawingml/2006/chart" xmlns:a="http://schemas.openxmlformats.org/drawingml/2006/main" xmlns:r="http://schemas.openxmlformats.org/officeDocument/2006/relationships">
   <c:date1904 val="0"/>
   <c:lang val="ru-RU"/>
   <c:roundedCorners val="0"/>
@@ -4762,7 +5804,7 @@
               <a:cs typeface="+mn-cs"/>
             </a:defRPr>
           </a:pPr>
-          <a:endParaRPr lang="ru-BY"/>
+          <a:endParaRPr lang="ru-RU"/>
         </a:p>
       </c:txPr>
     </c:title>
@@ -4847,7 +5889,7 @@
             </c:numRef>
           </c:val>
           <c:smooth val="0"/>
-          <c:extLst>
+          <c:extLst xmlns:c16r2="http://schemas.microsoft.com/office/drawing/2015/06/chart">
             <c:ext xmlns:c16="http://schemas.microsoft.com/office/drawing/2014/chart" uri="{C3380CC4-5D6E-409C-BE32-E72D297353CC}">
               <c16:uniqueId val="{00000000-2236-4ED3-AA25-9AEA3783CBDF}"/>
             </c:ext>
@@ -4862,11 +5904,11 @@
           <c:showBubbleSize val="0"/>
         </c:dLbls>
         <c:smooth val="0"/>
-        <c:axId val="-778497600"/>
-        <c:axId val="-778503584"/>
+        <c:axId val="-19127488"/>
+        <c:axId val="-19131840"/>
       </c:lineChart>
       <c:catAx>
-        <c:axId val="-778497600"/>
+        <c:axId val="-19127488"/>
         <c:scaling>
           <c:orientation val="minMax"/>
         </c:scaling>
@@ -4906,10 +5948,10 @@
                 <a:cs typeface="+mn-cs"/>
               </a:defRPr>
             </a:pPr>
-            <a:endParaRPr lang="ru-BY"/>
+            <a:endParaRPr lang="ru-RU"/>
           </a:p>
         </c:txPr>
-        <c:crossAx val="-778503584"/>
+        <c:crossAx val="-19131840"/>
         <c:crosses val="autoZero"/>
         <c:auto val="1"/>
         <c:lblAlgn val="ctr"/>
@@ -4917,7 +5959,7 @@
         <c:noMultiLvlLbl val="0"/>
       </c:catAx>
       <c:valAx>
-        <c:axId val="-778503584"/>
+        <c:axId val="-19131840"/>
         <c:scaling>
           <c:orientation val="minMax"/>
         </c:scaling>
@@ -4965,10 +6007,10 @@
                 <a:cs typeface="+mn-cs"/>
               </a:defRPr>
             </a:pPr>
-            <a:endParaRPr lang="ru-BY"/>
+            <a:endParaRPr lang="ru-RU"/>
           </a:p>
         </c:txPr>
-        <c:crossAx val="-778497600"/>
+        <c:crossAx val="-19127488"/>
         <c:crosses val="autoZero"/>
         <c:crossBetween val="between"/>
       </c:valAx>
@@ -5007,7 +6049,7 @@
               <a:cs typeface="+mn-cs"/>
             </a:defRPr>
           </a:pPr>
-          <a:endParaRPr lang="ru-BY"/>
+          <a:endParaRPr lang="ru-RU"/>
         </a:p>
       </c:txPr>
     </c:legend>
@@ -5037,7 +6079,7 @@
       <a:pPr>
         <a:defRPr/>
       </a:pPr>
-      <a:endParaRPr lang="ru-BY"/>
+      <a:endParaRPr lang="ru-RU"/>
     </a:p>
   </c:txPr>
   <c:externalData r:id="rId3">
@@ -5923,28 +6965,28 @@
 </file>
 
 <file path=customXml/item1.xml><?xml version="1.0" encoding="utf-8"?>
-<b:Sources xmlns:b="http://schemas.openxmlformats.org/officeDocument/2006/bibliography" xmlns="http://schemas.openxmlformats.org/officeDocument/2006/bibliography" SelectedStyle="\APA.XSL" StyleName="APA"/>
-</file>
-
-<file path=customXml/item2.xml><?xml version="1.0" encoding="utf-8"?>
 <go:gDocsCustomXmlDataStorage xmlns:go="http://customooxmlschemas.google.com/" xmlns:r="http://schemas.openxmlformats.org/officeDocument/2006/relationships">
   <go:docsCustomData xmlns:go="http://customooxmlschemas.google.com/" roundtripDataSignature="AMtx7mivNgyvB5lMDK1oBtXGYeDMpbKCSg==">AMUW2mWdSnJ61PTwfsj9a26zv4IcYbXcPpH07CLy3lx4xDooJkLqwwtQ2Tt839bpJvSo/h/4EaEVEf/ReXxM70bKwjDrW2nDBWJVabPlKSKRoNRv8SsGOPA=</go:docsCustomData>
 </go:gDocsCustomXmlDataStorage>
 </file>
 
-<file path=customXml/itemProps1.xml><?xml version="1.0" encoding="utf-8"?>
-<ds:datastoreItem xmlns:ds="http://schemas.openxmlformats.org/officeDocument/2006/customXml" ds:itemID="{D7EA5C18-010B-447E-97AE-E6BA846D5BB1}">
-  <ds:schemaRefs>
-    <ds:schemaRef ds:uri="http://schemas.openxmlformats.org/officeDocument/2006/bibliography"/>
-  </ds:schemaRefs>
-</ds:datastoreItem>
+<file path=customXml/item2.xml><?xml version="1.0" encoding="utf-8"?>
+<b:Sources xmlns:b="http://schemas.openxmlformats.org/officeDocument/2006/bibliography" xmlns="http://schemas.openxmlformats.org/officeDocument/2006/bibliography" SelectedStyle="\APA.XSL" StyleName="APA"/>
 </file>
 
-<file path=customXml/itemProps2.xml><?xml version="1.0" encoding="utf-8"?>
+<file path=customXml/itemProps1.xml><?xml version="1.0" encoding="utf-8"?>
 <ds:datastoreItem xmlns:ds="http://schemas.openxmlformats.org/officeDocument/2006/customXml" ds:itemID="{11111111-1234-1234-1234-123412341234}">
   <ds:schemaRefs>
     <ds:schemaRef ds:uri="http://customooxmlschemas.google.com/"/>
     <ds:schemaRef ds:uri="http://schemas.openxmlformats.org/officeDocument/2006/relationships"/>
   </ds:schemaRefs>
 </ds:datastoreItem>
+</file>
+
+<file path=customXml/itemProps2.xml><?xml version="1.0" encoding="utf-8"?>
+<ds:datastoreItem xmlns:ds="http://schemas.openxmlformats.org/officeDocument/2006/customXml" ds:itemID="{0DC81EE2-7260-48F7-93C8-10120FBB9AFF}">
+  <ds:schemaRefs>
+    <ds:schemaRef ds:uri="http://schemas.openxmlformats.org/officeDocument/2006/bibliography"/>
+  </ds:schemaRefs>
+</ds:datastoreItem>
 </file>
</xml_diff>